<commit_message>
Subequipe A - atualização docs
-Atualização docs - Subequipe A
-Criação da tela My Intents
-Início da imlementação da verificação de perfis nas telas de docente,
turmas, alocações. (parcial)
</commit_message>
<xml_diff>
--- a/docs/casos_de_teste/subequipe-a/casos_de_teste_subequipe-a.docx
+++ b/docs/casos_de_teste/subequipe-a/casos_de_teste_subequipe-a.docx
@@ -379,7 +379,6 @@
         </w:trPr>
         <w:tc>
           <w:tcPr>
-            <w:vMerge w:val="restart"/>
             <w:tcMar>
               <w:top w:w="100.0" w:type="dxa"/>
               <w:left w:w="100.0" w:type="dxa"/>
@@ -407,7 +406,6 @@
         </w:tc>
         <w:tc>
           <w:tcPr>
-            <w:vMerge w:val="restart"/>
             <w:tcMar>
               <w:top w:w="100.0" w:type="dxa"/>
               <w:left w:w="100.0" w:type="dxa"/>
@@ -429,7 +427,7 @@
               <w:rPr>
                 <w:rtl w:val="0"/>
               </w:rPr>
-              <w:t xml:space="preserve">Informar núcleo de conhecimento válido</w:t>
+              <w:t xml:space="preserve">Listar Núcleos de Conhecimento</w:t>
             </w:r>
           </w:p>
         </w:tc>
@@ -465,7 +463,7 @@
                 <w:szCs w:val="24"/>
                 <w:rtl w:val="0"/>
               </w:rPr>
-              <w:t xml:space="preserve">“Núcleos de Conhecimento”no menu.</w:t>
+              <w:t xml:space="preserve">“Docentes” &gt; “Adicionar Docente” ou “Editar Docente” no menu Administração.</w:t>
             </w:r>
             <w:r>
               <w:rPr>
@@ -497,7 +495,167 @@
               <w:rPr>
                 <w:rtl w:val="0"/>
               </w:rPr>
-              <w:t xml:space="preserve">1- Deve ser apresentada a uma tela com a lista-  dos núcleos cadastrados.</w:t>
+              <w:t xml:space="preserve">Deve ser apresentado campo no formulário de cadastro com os Núcleos de Conhecimento Existentes para que sejam selecionados para o docente.</w:t>
+            </w:r>
+          </w:p>
+        </w:tc>
+        <w:tc>
+          <w:tcPr>
+            <w:tcMar>
+              <w:top w:w="100.0" w:type="dxa"/>
+              <w:left w:w="100.0" w:type="dxa"/>
+              <w:bottom w:w="100.0" w:type="dxa"/>
+              <w:right w:w="100.0" w:type="dxa"/>
+            </w:tcMar>
+          </w:tcPr>
+          <w:p>
+            <w:pPr>
+              <w:keepNext w:val="0"/>
+              <w:keepLines w:val="0"/>
+              <w:widowControl w:val="0"/>
+              <w:spacing w:after="0" w:before="0" w:line="240" w:lineRule="auto"/>
+              <w:ind w:left="0" w:right="0" w:firstLine="0"/>
+              <w:contextualSpacing w:val="0"/>
+              <w:jc w:val="left"/>
+            </w:pPr>
+            <w:r>
+              <w:rPr>
+                <w:rtl w:val="0"/>
+              </w:rPr>
+            </w:r>
+          </w:p>
+        </w:tc>
+        <w:tc>
+          <w:tcPr>
+            <w:tcMar>
+              <w:top w:w="100.0" w:type="dxa"/>
+              <w:left w:w="100.0" w:type="dxa"/>
+              <w:bottom w:w="100.0" w:type="dxa"/>
+              <w:right w:w="100.0" w:type="dxa"/>
+            </w:tcMar>
+          </w:tcPr>
+          <w:p>
+            <w:pPr>
+              <w:keepNext w:val="0"/>
+              <w:keepLines w:val="0"/>
+              <w:widowControl w:val="0"/>
+              <w:spacing w:after="0" w:before="0" w:line="240" w:lineRule="auto"/>
+              <w:ind w:left="0" w:right="0" w:firstLine="0"/>
+              <w:contextualSpacing w:val="0"/>
+              <w:jc w:val="left"/>
+            </w:pPr>
+            <w:r>
+              <w:rPr>
+                <w:rtl w:val="0"/>
+              </w:rPr>
+            </w:r>
+          </w:p>
+        </w:tc>
+      </w:tr>
+      <w:tr>
+        <w:tc>
+          <w:tcPr>
+            <w:tcMar>
+              <w:top w:w="100.0" w:type="dxa"/>
+              <w:left w:w="100.0" w:type="dxa"/>
+              <w:bottom w:w="100.0" w:type="dxa"/>
+              <w:right w:w="100.0" w:type="dxa"/>
+            </w:tcMar>
+          </w:tcPr>
+          <w:p>
+            <w:pPr>
+              <w:widowControl w:val="0"/>
+              <w:spacing w:line="240" w:lineRule="auto"/>
+              <w:contextualSpacing w:val="0"/>
+            </w:pPr>
+            <w:r>
+              <w:rPr>
+                <w:rtl w:val="0"/>
+              </w:rPr>
+              <w:t xml:space="preserve">TC002</w:t>
+            </w:r>
+          </w:p>
+        </w:tc>
+        <w:tc>
+          <w:tcPr>
+            <w:tcMar>
+              <w:top w:w="100.0" w:type="dxa"/>
+              <w:left w:w="100.0" w:type="dxa"/>
+              <w:bottom w:w="100.0" w:type="dxa"/>
+              <w:right w:w="100.0" w:type="dxa"/>
+            </w:tcMar>
+          </w:tcPr>
+          <w:p>
+            <w:pPr>
+              <w:widowControl w:val="0"/>
+              <w:spacing w:line="240" w:lineRule="auto"/>
+              <w:contextualSpacing w:val="0"/>
+            </w:pPr>
+            <w:r>
+              <w:rPr>
+                <w:rtl w:val="0"/>
+              </w:rPr>
+              <w:t xml:space="preserve">Não possui núcleos cadastrados</w:t>
+            </w:r>
+          </w:p>
+        </w:tc>
+        <w:tc>
+          <w:tcPr>
+            <w:tcMar>
+              <w:top w:w="100.0" w:type="dxa"/>
+              <w:left w:w="100.0" w:type="dxa"/>
+              <w:bottom w:w="100.0" w:type="dxa"/>
+              <w:right w:w="100.0" w:type="dxa"/>
+            </w:tcMar>
+          </w:tcPr>
+          <w:p>
+            <w:pPr>
+              <w:widowControl w:val="0"/>
+              <w:spacing w:line="240" w:lineRule="auto"/>
+              <w:contextualSpacing w:val="0"/>
+            </w:pPr>
+            <w:r>
+              <w:rPr>
+                <w:rtl w:val="0"/>
+              </w:rPr>
+              <w:t xml:space="preserve">1- Selecionar opção</w:t>
+            </w:r>
+            <w:r>
+              <w:rPr>
+                <w:rFonts w:ascii="Times New Roman" w:cs="Times New Roman" w:eastAsia="Times New Roman" w:hAnsi="Times New Roman"/>
+                <w:sz w:val="24"/>
+                <w:szCs w:val="24"/>
+                <w:rtl w:val="0"/>
+              </w:rPr>
+              <w:t xml:space="preserve">“Docentes” &gt; “Adicionar Docente” ou “Editar Docente” no menu Administração.</w:t>
+            </w:r>
+            <w:r>
+              <w:rPr>
+                <w:rtl w:val="0"/>
+              </w:rPr>
+            </w:r>
+          </w:p>
+        </w:tc>
+        <w:tc>
+          <w:tcPr>
+            <w:tcMar>
+              <w:top w:w="100.0" w:type="dxa"/>
+              <w:left w:w="100.0" w:type="dxa"/>
+              <w:bottom w:w="100.0" w:type="dxa"/>
+              <w:right w:w="100.0" w:type="dxa"/>
+            </w:tcMar>
+          </w:tcPr>
+          <w:p>
+            <w:pPr>
+              <w:widowControl w:val="0"/>
+              <w:spacing w:line="240" w:lineRule="auto"/>
+              <w:contextualSpacing w:val="0"/>
+            </w:pPr>
+            <w:r>
+              <w:rPr>
+                <w:rtl w:val="0"/>
+              </w:rPr>
+              <w:t xml:space="preserve">Se não houver nenhum núcleo de conhecimento cadastrado no sistema, deve ser apresentada mensagem “Não existem núcleos cadastrados no sistema” abaixo do campo “Núcleos de Conhecimento”.</w:t>
             </w:r>
           </w:p>
         </w:tc>
@@ -560,182 +718,6 @@
         </w:trPr>
         <w:tc>
           <w:tcPr>
-            <w:vMerge w:val="continue"/>
-            <w:tcMar>
-              <w:top w:w="100.0" w:type="dxa"/>
-              <w:left w:w="100.0" w:type="dxa"/>
-              <w:bottom w:w="100.0" w:type="dxa"/>
-              <w:right w:w="100.0" w:type="dxa"/>
-            </w:tcMar>
-          </w:tcPr>
-          <w:p>
-            <w:pPr>
-              <w:keepNext w:val="0"/>
-              <w:keepLines w:val="0"/>
-              <w:widowControl w:val="0"/>
-              <w:spacing w:after="0" w:before="0" w:line="240" w:lineRule="auto"/>
-              <w:ind w:left="0" w:right="0" w:firstLine="0"/>
-              <w:contextualSpacing w:val="0"/>
-              <w:jc w:val="left"/>
-            </w:pPr>
-            <w:r>
-              <w:rPr>
-                <w:rtl w:val="0"/>
-              </w:rPr>
-            </w:r>
-          </w:p>
-        </w:tc>
-        <w:tc>
-          <w:tcPr>
-            <w:vMerge w:val="continue"/>
-            <w:tcMar>
-              <w:top w:w="100.0" w:type="dxa"/>
-              <w:left w:w="100.0" w:type="dxa"/>
-              <w:bottom w:w="100.0" w:type="dxa"/>
-              <w:right w:w="100.0" w:type="dxa"/>
-            </w:tcMar>
-          </w:tcPr>
-          <w:p>
-            <w:pPr>
-              <w:keepNext w:val="0"/>
-              <w:keepLines w:val="0"/>
-              <w:widowControl w:val="0"/>
-              <w:spacing w:after="0" w:before="0" w:line="240" w:lineRule="auto"/>
-              <w:ind w:left="0" w:right="0" w:firstLine="0"/>
-              <w:contextualSpacing w:val="0"/>
-              <w:jc w:val="left"/>
-            </w:pPr>
-            <w:r>
-              <w:rPr>
-                <w:rtl w:val="0"/>
-              </w:rPr>
-            </w:r>
-          </w:p>
-        </w:tc>
-        <w:tc>
-          <w:tcPr>
-            <w:tcMar>
-              <w:top w:w="100.0" w:type="dxa"/>
-              <w:left w:w="100.0" w:type="dxa"/>
-              <w:bottom w:w="100.0" w:type="dxa"/>
-              <w:right w:w="100.0" w:type="dxa"/>
-            </w:tcMar>
-          </w:tcPr>
-          <w:p>
-            <w:pPr>
-              <w:keepNext w:val="0"/>
-              <w:keepLines w:val="0"/>
-              <w:widowControl w:val="0"/>
-              <w:spacing w:after="0" w:before="0" w:line="240" w:lineRule="auto"/>
-              <w:ind w:left="0" w:right="0" w:firstLine="0"/>
-              <w:contextualSpacing w:val="0"/>
-              <w:jc w:val="left"/>
-            </w:pPr>
-            <w:r>
-              <w:rPr>
-                <w:rtl w:val="0"/>
-              </w:rPr>
-              <w:t xml:space="preserve">2 - Informar núcleo = Engenharia de software e salvar</w:t>
-            </w:r>
-          </w:p>
-        </w:tc>
-        <w:tc>
-          <w:tcPr>
-            <w:tcMar>
-              <w:top w:w="100.0" w:type="dxa"/>
-              <w:left w:w="100.0" w:type="dxa"/>
-              <w:bottom w:w="100.0" w:type="dxa"/>
-              <w:right w:w="100.0" w:type="dxa"/>
-            </w:tcMar>
-          </w:tcPr>
-          <w:p>
-            <w:pPr>
-              <w:keepNext w:val="0"/>
-              <w:keepLines w:val="0"/>
-              <w:widowControl w:val="0"/>
-              <w:spacing w:after="0" w:before="0" w:line="240" w:lineRule="auto"/>
-              <w:ind w:left="0" w:right="0" w:firstLine="0"/>
-              <w:contextualSpacing w:val="0"/>
-              <w:jc w:val="left"/>
-            </w:pPr>
-            <w:r>
-              <w:rPr>
-                <w:rtl w:val="0"/>
-              </w:rPr>
-              <w:t xml:space="preserve">2- Sistema deve salvar a opção escolhida pelo usuário e apresentar a mensagem </w:t>
-            </w:r>
-            <w:r>
-              <w:rPr>
-                <w:rFonts w:ascii="Times New Roman" w:cs="Times New Roman" w:eastAsia="Times New Roman" w:hAnsi="Times New Roman"/>
-                <w:sz w:val="24"/>
-                <w:szCs w:val="24"/>
-                <w:rtl w:val="0"/>
-              </w:rPr>
-              <w:t xml:space="preserve">apresenta a mensagem: “Núcleo(s)o armazenado(s) com sucesso”.</w:t>
-            </w:r>
-            <w:r>
-              <w:rPr>
-                <w:rtl w:val="0"/>
-              </w:rPr>
-            </w:r>
-          </w:p>
-        </w:tc>
-        <w:tc>
-          <w:tcPr>
-            <w:tcMar>
-              <w:top w:w="100.0" w:type="dxa"/>
-              <w:left w:w="100.0" w:type="dxa"/>
-              <w:bottom w:w="100.0" w:type="dxa"/>
-              <w:right w:w="100.0" w:type="dxa"/>
-            </w:tcMar>
-          </w:tcPr>
-          <w:p>
-            <w:pPr>
-              <w:keepNext w:val="0"/>
-              <w:keepLines w:val="0"/>
-              <w:widowControl w:val="0"/>
-              <w:spacing w:after="0" w:before="0" w:line="240" w:lineRule="auto"/>
-              <w:ind w:left="0" w:right="0" w:firstLine="0"/>
-              <w:contextualSpacing w:val="0"/>
-              <w:jc w:val="left"/>
-            </w:pPr>
-            <w:r>
-              <w:rPr>
-                <w:rtl w:val="0"/>
-              </w:rPr>
-            </w:r>
-          </w:p>
-        </w:tc>
-        <w:tc>
-          <w:tcPr>
-            <w:tcMar>
-              <w:top w:w="100.0" w:type="dxa"/>
-              <w:left w:w="100.0" w:type="dxa"/>
-              <w:bottom w:w="100.0" w:type="dxa"/>
-              <w:right w:w="100.0" w:type="dxa"/>
-            </w:tcMar>
-          </w:tcPr>
-          <w:p>
-            <w:pPr>
-              <w:keepNext w:val="0"/>
-              <w:keepLines w:val="0"/>
-              <w:widowControl w:val="0"/>
-              <w:spacing w:after="0" w:before="0" w:line="240" w:lineRule="auto"/>
-              <w:ind w:left="0" w:right="0" w:firstLine="0"/>
-              <w:contextualSpacing w:val="0"/>
-              <w:jc w:val="left"/>
-            </w:pPr>
-            <w:r>
-              <w:rPr>
-                <w:rtl w:val="0"/>
-              </w:rPr>
-            </w:r>
-          </w:p>
-        </w:tc>
-      </w:tr>
-      <w:tr>
-        <w:tc>
-          <w:tcPr>
             <w:vMerge w:val="restart"/>
             <w:tcMar>
               <w:top w:w="100.0" w:type="dxa"/>
@@ -754,7 +736,7 @@
               <w:rPr>
                 <w:rtl w:val="0"/>
               </w:rPr>
-              <w:t xml:space="preserve">TC002</w:t>
+              <w:t xml:space="preserve">TC003</w:t>
             </w:r>
           </w:p>
         </w:tc>
@@ -778,224 +760,53 @@
               <w:rPr>
                 <w:rtl w:val="0"/>
               </w:rPr>
-              <w:t xml:space="preserve">Não informar NC</w:t>
-            </w:r>
-          </w:p>
-        </w:tc>
-        <w:tc>
-          <w:tcPr>
-            <w:tcMar>
-              <w:top w:w="100.0" w:type="dxa"/>
-              <w:left w:w="100.0" w:type="dxa"/>
-              <w:bottom w:w="100.0" w:type="dxa"/>
-              <w:right w:w="100.0" w:type="dxa"/>
-            </w:tcMar>
-          </w:tcPr>
-          <w:p>
-            <w:pPr>
-              <w:widowControl w:val="0"/>
-              <w:spacing w:line="240" w:lineRule="auto"/>
-              <w:contextualSpacing w:val="0"/>
-            </w:pPr>
-            <w:r>
-              <w:rPr>
-                <w:rtl w:val="0"/>
-              </w:rPr>
-              <w:t xml:space="preserve">1- Selecionar opção</w:t>
-            </w:r>
-            <w:r>
-              <w:rPr>
-                <w:rFonts w:ascii="Times New Roman" w:cs="Times New Roman" w:eastAsia="Times New Roman" w:hAnsi="Times New Roman"/>
-                <w:sz w:val="24"/>
-                <w:szCs w:val="24"/>
-                <w:rtl w:val="0"/>
-              </w:rPr>
-              <w:t xml:space="preserve">“Núcleos de Conhecimento”no menu.</w:t>
-            </w:r>
-            <w:r>
-              <w:rPr>
-                <w:rtl w:val="0"/>
-              </w:rPr>
-            </w:r>
-          </w:p>
-        </w:tc>
-        <w:tc>
-          <w:tcPr>
-            <w:tcMar>
-              <w:top w:w="100.0" w:type="dxa"/>
-              <w:left w:w="100.0" w:type="dxa"/>
-              <w:bottom w:w="100.0" w:type="dxa"/>
-              <w:right w:w="100.0" w:type="dxa"/>
-            </w:tcMar>
-          </w:tcPr>
-          <w:p>
-            <w:pPr>
-              <w:widowControl w:val="0"/>
-              <w:spacing w:line="240" w:lineRule="auto"/>
-              <w:contextualSpacing w:val="0"/>
-            </w:pPr>
-            <w:r>
-              <w:rPr>
-                <w:rtl w:val="0"/>
-              </w:rPr>
-              <w:t xml:space="preserve">Deve ser apresentada a uma tela com a lista dos núcleos cadastrados.</w:t>
-            </w:r>
-          </w:p>
-        </w:tc>
-        <w:tc>
-          <w:tcPr>
-            <w:tcMar>
-              <w:top w:w="100.0" w:type="dxa"/>
-              <w:left w:w="100.0" w:type="dxa"/>
-              <w:bottom w:w="100.0" w:type="dxa"/>
-              <w:right w:w="100.0" w:type="dxa"/>
-            </w:tcMar>
-          </w:tcPr>
-          <w:p>
-            <w:pPr>
-              <w:keepNext w:val="0"/>
-              <w:keepLines w:val="0"/>
-              <w:widowControl w:val="0"/>
-              <w:spacing w:after="0" w:before="0" w:line="240" w:lineRule="auto"/>
-              <w:ind w:left="0" w:right="0" w:firstLine="0"/>
-              <w:contextualSpacing w:val="0"/>
-              <w:jc w:val="left"/>
-            </w:pPr>
-            <w:r>
-              <w:rPr>
-                <w:rtl w:val="0"/>
-              </w:rPr>
-            </w:r>
-          </w:p>
-        </w:tc>
-        <w:tc>
-          <w:tcPr>
-            <w:tcMar>
-              <w:top w:w="100.0" w:type="dxa"/>
-              <w:left w:w="100.0" w:type="dxa"/>
-              <w:bottom w:w="100.0" w:type="dxa"/>
-              <w:right w:w="100.0" w:type="dxa"/>
-            </w:tcMar>
-          </w:tcPr>
-          <w:p>
-            <w:pPr>
-              <w:keepNext w:val="0"/>
-              <w:keepLines w:val="0"/>
-              <w:widowControl w:val="0"/>
-              <w:spacing w:after="0" w:before="0" w:line="240" w:lineRule="auto"/>
-              <w:ind w:left="0" w:right="0" w:firstLine="0"/>
-              <w:contextualSpacing w:val="0"/>
-              <w:jc w:val="left"/>
-            </w:pPr>
-            <w:r>
-              <w:rPr>
-                <w:rtl w:val="0"/>
-              </w:rPr>
-            </w:r>
-          </w:p>
-        </w:tc>
-      </w:tr>
-      <w:tr>
-        <w:tc>
-          <w:tcPr>
-            <w:vMerge w:val="continue"/>
-            <w:tcMar>
-              <w:top w:w="100.0" w:type="dxa"/>
-              <w:left w:w="100.0" w:type="dxa"/>
-              <w:bottom w:w="100.0" w:type="dxa"/>
-              <w:right w:w="100.0" w:type="dxa"/>
-            </w:tcMar>
-          </w:tcPr>
-          <w:p>
-            <w:pPr>
-              <w:widowControl w:val="0"/>
-              <w:spacing w:line="240" w:lineRule="auto"/>
-              <w:contextualSpacing w:val="0"/>
-            </w:pPr>
-            <w:r>
-              <w:rPr>
-                <w:rtl w:val="0"/>
-              </w:rPr>
-            </w:r>
-          </w:p>
-        </w:tc>
-        <w:tc>
-          <w:tcPr>
-            <w:vMerge w:val="continue"/>
-            <w:tcMar>
-              <w:top w:w="100.0" w:type="dxa"/>
-              <w:left w:w="100.0" w:type="dxa"/>
-              <w:bottom w:w="100.0" w:type="dxa"/>
-              <w:right w:w="100.0" w:type="dxa"/>
-            </w:tcMar>
-          </w:tcPr>
-          <w:p>
-            <w:pPr>
-              <w:keepNext w:val="0"/>
-              <w:keepLines w:val="0"/>
-              <w:widowControl w:val="0"/>
-              <w:spacing w:after="0" w:before="0" w:line="240" w:lineRule="auto"/>
-              <w:ind w:left="0" w:right="0" w:firstLine="0"/>
-              <w:contextualSpacing w:val="0"/>
-              <w:jc w:val="left"/>
-            </w:pPr>
-            <w:r>
-              <w:rPr>
-                <w:rtl w:val="0"/>
-              </w:rPr>
-            </w:r>
-          </w:p>
-        </w:tc>
-        <w:tc>
-          <w:tcPr>
-            <w:tcMar>
-              <w:top w:w="100.0" w:type="dxa"/>
-              <w:left w:w="100.0" w:type="dxa"/>
-              <w:bottom w:w="100.0" w:type="dxa"/>
-              <w:right w:w="100.0" w:type="dxa"/>
-            </w:tcMar>
-          </w:tcPr>
-          <w:p>
-            <w:pPr>
-              <w:widowControl w:val="0"/>
-              <w:spacing w:line="240" w:lineRule="auto"/>
-              <w:contextualSpacing w:val="0"/>
-            </w:pPr>
-            <w:r>
-              <w:rPr>
-                <w:rtl w:val="0"/>
-              </w:rPr>
-              <w:t xml:space="preserve">2 - Não informar nenhuma um NC e selecionar a opção salvar.</w:t>
-            </w:r>
-          </w:p>
-        </w:tc>
-        <w:tc>
-          <w:tcPr>
-            <w:tcMar>
-              <w:top w:w="100.0" w:type="dxa"/>
-              <w:left w:w="100.0" w:type="dxa"/>
-              <w:bottom w:w="100.0" w:type="dxa"/>
-              <w:right w:w="100.0" w:type="dxa"/>
-            </w:tcMar>
-          </w:tcPr>
-          <w:p>
-            <w:pPr>
-              <w:spacing w:line="240" w:lineRule="auto"/>
-              <w:contextualSpacing w:val="0"/>
-            </w:pPr>
-            <w:r>
-              <w:rPr>
-                <w:rFonts w:ascii="Times New Roman" w:cs="Times New Roman" w:eastAsia="Times New Roman" w:hAnsi="Times New Roman"/>
-                <w:sz w:val="24"/>
-                <w:szCs w:val="24"/>
-                <w:rtl w:val="0"/>
-              </w:rPr>
-              <w:t xml:space="preserve">Sistema verifica que nenhum núcleo foi selecionado e emite a mensagem: “Por favor, selecione um núcleo de conhecimento”.</w:t>
-            </w:r>
-            <w:r>
-              <w:rPr>
-                <w:rtl w:val="0"/>
-              </w:rPr>
+              <w:t xml:space="preserve">Salvar Núcleo de Conhecimento como interesse do Docente</w:t>
+            </w:r>
+          </w:p>
+        </w:tc>
+        <w:tc>
+          <w:tcPr>
+            <w:tcMar>
+              <w:top w:w="100.0" w:type="dxa"/>
+              <w:left w:w="100.0" w:type="dxa"/>
+              <w:bottom w:w="100.0" w:type="dxa"/>
+              <w:right w:w="100.0" w:type="dxa"/>
+            </w:tcMar>
+          </w:tcPr>
+          <w:p>
+            <w:pPr>
+              <w:widowControl w:val="0"/>
+              <w:spacing w:line="240" w:lineRule="auto"/>
+              <w:contextualSpacing w:val="0"/>
+            </w:pPr>
+            <w:r>
+              <w:rPr>
+                <w:rtl w:val="0"/>
+              </w:rPr>
+              <w:t xml:space="preserve">1 - Preencher todos os campos obrigatórios do sistema e escolher pelo menos DOIS núcleos de conhecimento no campo “Núcleos de Conhecimento”.</w:t>
+            </w:r>
+          </w:p>
+        </w:tc>
+        <w:tc>
+          <w:tcPr>
+            <w:tcMar>
+              <w:top w:w="100.0" w:type="dxa"/>
+              <w:left w:w="100.0" w:type="dxa"/>
+              <w:bottom w:w="100.0" w:type="dxa"/>
+              <w:right w:w="100.0" w:type="dxa"/>
+            </w:tcMar>
+          </w:tcPr>
+          <w:p>
+            <w:pPr>
+              <w:widowControl w:val="0"/>
+              <w:spacing w:line="240" w:lineRule="auto"/>
+              <w:contextualSpacing w:val="0"/>
+            </w:pPr>
+            <w:r>
+              <w:rPr>
+                <w:rtl w:val="0"/>
+              </w:rPr>
+              <w:t xml:space="preserve">Podem ser selecionados vários núcleos ao mesmo tempo.</w:t>
             </w:r>
           </w:p>
         </w:tc>
@@ -1058,95 +869,95 @@
         </w:trPr>
         <w:tc>
           <w:tcPr>
-            <w:vMerge w:val="restart"/>
-            <w:tcMar>
-              <w:top w:w="100.0" w:type="dxa"/>
-              <w:left w:w="100.0" w:type="dxa"/>
-              <w:bottom w:w="100.0" w:type="dxa"/>
-              <w:right w:w="100.0" w:type="dxa"/>
-            </w:tcMar>
-          </w:tcPr>
-          <w:p>
-            <w:pPr>
-              <w:widowControl w:val="0"/>
-              <w:spacing w:line="240" w:lineRule="auto"/>
-              <w:contextualSpacing w:val="0"/>
-            </w:pPr>
-            <w:r>
-              <w:rPr>
-                <w:rtl w:val="0"/>
-              </w:rPr>
-              <w:t xml:space="preserve">TC003</w:t>
-            </w:r>
-          </w:p>
-        </w:tc>
-        <w:tc>
-          <w:tcPr>
-            <w:vMerge w:val="restart"/>
-            <w:tcMar>
-              <w:top w:w="100.0" w:type="dxa"/>
-              <w:left w:w="100.0" w:type="dxa"/>
-              <w:bottom w:w="100.0" w:type="dxa"/>
-              <w:right w:w="100.0" w:type="dxa"/>
-            </w:tcMar>
-          </w:tcPr>
-          <w:p>
-            <w:pPr>
-              <w:widowControl w:val="0"/>
-              <w:spacing w:line="240" w:lineRule="auto"/>
-              <w:contextualSpacing w:val="0"/>
-            </w:pPr>
-            <w:r>
-              <w:rPr>
-                <w:rtl w:val="0"/>
-              </w:rPr>
-              <w:t xml:space="preserve">Informar núcleo de conhecimento que já foi vinculado ao docente.</w:t>
-            </w:r>
-          </w:p>
-        </w:tc>
-        <w:tc>
-          <w:tcPr>
-            <w:tcMar>
-              <w:top w:w="100.0" w:type="dxa"/>
-              <w:left w:w="100.0" w:type="dxa"/>
-              <w:bottom w:w="100.0" w:type="dxa"/>
-              <w:right w:w="100.0" w:type="dxa"/>
-            </w:tcMar>
-          </w:tcPr>
-          <w:p>
-            <w:pPr>
-              <w:widowControl w:val="0"/>
-              <w:spacing w:line="240" w:lineRule="auto"/>
-              <w:contextualSpacing w:val="0"/>
-            </w:pPr>
-            <w:r>
-              <w:rPr>
-                <w:rtl w:val="0"/>
-              </w:rPr>
-              <w:t xml:space="preserve">1 - Selecionar opção “Núcleos de Conhecimento” no menu. </w:t>
-            </w:r>
-          </w:p>
-        </w:tc>
-        <w:tc>
-          <w:tcPr>
-            <w:tcMar>
-              <w:top w:w="100.0" w:type="dxa"/>
-              <w:left w:w="100.0" w:type="dxa"/>
-              <w:bottom w:w="100.0" w:type="dxa"/>
-              <w:right w:w="100.0" w:type="dxa"/>
-            </w:tcMar>
-          </w:tcPr>
-          <w:p>
-            <w:pPr>
-              <w:widowControl w:val="0"/>
-              <w:spacing w:line="240" w:lineRule="auto"/>
-              <w:contextualSpacing w:val="0"/>
-            </w:pPr>
-            <w:r>
-              <w:rPr>
-                <w:rtl w:val="0"/>
-              </w:rPr>
-              <w:t xml:space="preserve">Deve ser apresentada a uma tela com a lista dos núcleos cadastrados.</w:t>
+            <w:vMerge w:val="continue"/>
+            <w:tcMar>
+              <w:top w:w="100.0" w:type="dxa"/>
+              <w:left w:w="100.0" w:type="dxa"/>
+              <w:bottom w:w="100.0" w:type="dxa"/>
+              <w:right w:w="100.0" w:type="dxa"/>
+            </w:tcMar>
+          </w:tcPr>
+          <w:p>
+            <w:pPr>
+              <w:widowControl w:val="0"/>
+              <w:spacing w:after="0" w:before="0" w:line="240" w:lineRule="auto"/>
+              <w:ind w:left="0" w:firstLine="0"/>
+              <w:contextualSpacing w:val="0"/>
+            </w:pPr>
+            <w:r>
+              <w:rPr>
+                <w:rtl w:val="0"/>
+              </w:rPr>
+            </w:r>
+          </w:p>
+        </w:tc>
+        <w:tc>
+          <w:tcPr>
+            <w:vMerge w:val="continue"/>
+            <w:tcMar>
+              <w:top w:w="100.0" w:type="dxa"/>
+              <w:left w:w="100.0" w:type="dxa"/>
+              <w:bottom w:w="100.0" w:type="dxa"/>
+              <w:right w:w="100.0" w:type="dxa"/>
+            </w:tcMar>
+          </w:tcPr>
+          <w:p>
+            <w:pPr>
+              <w:widowControl w:val="0"/>
+              <w:spacing w:after="0" w:before="0" w:line="240" w:lineRule="auto"/>
+              <w:ind w:left="0" w:firstLine="0"/>
+              <w:contextualSpacing w:val="0"/>
+            </w:pPr>
+            <w:r>
+              <w:rPr>
+                <w:rtl w:val="0"/>
+              </w:rPr>
+            </w:r>
+          </w:p>
+        </w:tc>
+        <w:tc>
+          <w:tcPr>
+            <w:tcMar>
+              <w:top w:w="100.0" w:type="dxa"/>
+              <w:left w:w="100.0" w:type="dxa"/>
+              <w:bottom w:w="100.0" w:type="dxa"/>
+              <w:right w:w="100.0" w:type="dxa"/>
+            </w:tcMar>
+          </w:tcPr>
+          <w:p>
+            <w:pPr>
+              <w:widowControl w:val="0"/>
+              <w:spacing w:line="240" w:lineRule="auto"/>
+              <w:contextualSpacing w:val="0"/>
+            </w:pPr>
+            <w:r>
+              <w:rPr>
+                <w:rtl w:val="0"/>
+              </w:rPr>
+              <w:t xml:space="preserve">2 - Preencher todos os campos obrigatórios do sistema e escolher pelo menos UM núcleo de conhecimento no campo “Núcleos de Conhecimento” e clicar no botão “Salvar”.</w:t>
+            </w:r>
+          </w:p>
+        </w:tc>
+        <w:tc>
+          <w:tcPr>
+            <w:tcMar>
+              <w:top w:w="100.0" w:type="dxa"/>
+              <w:left w:w="100.0" w:type="dxa"/>
+              <w:bottom w:w="100.0" w:type="dxa"/>
+              <w:right w:w="100.0" w:type="dxa"/>
+            </w:tcMar>
+          </w:tcPr>
+          <w:p>
+            <w:pPr>
+              <w:widowControl w:val="0"/>
+              <w:spacing w:line="240" w:lineRule="auto"/>
+              <w:contextualSpacing w:val="0"/>
+            </w:pPr>
+            <w:r>
+              <w:rPr>
+                <w:rtl w:val="0"/>
+              </w:rPr>
+              <w:t xml:space="preserve">O sistema deve salvar o interesse do docente somente no núcleo selecionado. Ao editar o docente, o núcleo salvo anteriormente, e somente este, deve estar selecionado no campo “Núcleos de Conhecimento”.</w:t>
             </w:r>
           </w:p>
         </w:tc>
@@ -1274,30 +1085,30 @@
               <w:rPr>
                 <w:rtl w:val="0"/>
               </w:rPr>
-              <w:t xml:space="preserve">2 - Informar um núcleo que já havia sido cadastrado e salvar</w:t>
-            </w:r>
-          </w:p>
-        </w:tc>
-        <w:tc>
-          <w:tcPr>
-            <w:tcMar>
-              <w:top w:w="100.0" w:type="dxa"/>
-              <w:left w:w="100.0" w:type="dxa"/>
-              <w:bottom w:w="100.0" w:type="dxa"/>
-              <w:right w:w="100.0" w:type="dxa"/>
-            </w:tcMar>
-          </w:tcPr>
-          <w:p>
-            <w:pPr>
-              <w:widowControl w:val="0"/>
-              <w:spacing w:line="240" w:lineRule="auto"/>
-              <w:contextualSpacing w:val="0"/>
-            </w:pPr>
-            <w:r>
-              <w:rPr>
-                <w:rtl w:val="0"/>
-              </w:rPr>
-              <w:t xml:space="preserve">Sistema verifique que o núcleo já havia sido vinculado aquele docente e não permite a ação. // verificar mensagem pois nao consta nos casos de uso</w:t>
+              <w:t xml:space="preserve">3 - Preencher todos os campos obrigatórios do sistema e escolher pelo menos DOIS núcleos de conhecimento no campo “Núcleos de Conhecimento” e clicar no botão “Salvar”.</w:t>
+            </w:r>
+          </w:p>
+        </w:tc>
+        <w:tc>
+          <w:tcPr>
+            <w:tcMar>
+              <w:top w:w="100.0" w:type="dxa"/>
+              <w:left w:w="100.0" w:type="dxa"/>
+              <w:bottom w:w="100.0" w:type="dxa"/>
+              <w:right w:w="100.0" w:type="dxa"/>
+            </w:tcMar>
+          </w:tcPr>
+          <w:p>
+            <w:pPr>
+              <w:widowControl w:val="0"/>
+              <w:spacing w:line="240" w:lineRule="auto"/>
+              <w:contextualSpacing w:val="0"/>
+            </w:pPr>
+            <w:r>
+              <w:rPr>
+                <w:rtl w:val="0"/>
+              </w:rPr>
+              <w:t xml:space="preserve">O sistema deve salvar o interesse do docente em TODOS os núcleos selecionados. Ao editar o docente, os núcleos salvos anteriormente, e somente estes, devem estar selecionados no campo “Núcleos de Conhecimento”.</w:t>
             </w:r>
           </w:p>
         </w:tc>
@@ -1876,6 +1687,7 @@
               <w:rPr>
                 <w:rtl w:val="0"/>
               </w:rPr>
+              <w:t xml:space="preserve">Ok</w:t>
             </w:r>
           </w:p>
         </w:tc>
@@ -2052,6 +1864,7 @@
               <w:rPr>
                 <w:rtl w:val="0"/>
               </w:rPr>
+              <w:t xml:space="preserve">Ok</w:t>
             </w:r>
           </w:p>
         </w:tc>
@@ -2283,6 +2096,7 @@
               <w:rPr>
                 <w:rtl w:val="0"/>
               </w:rPr>
+              <w:t xml:space="preserve">Ok</w:t>
             </w:r>
           </w:p>
         </w:tc>
@@ -2514,6 +2328,7 @@
               <w:rPr>
                 <w:rtl w:val="0"/>
               </w:rPr>
+              <w:t xml:space="preserve">Ok</w:t>
             </w:r>
           </w:p>
         </w:tc>
@@ -2745,6 +2560,7 @@
               <w:rPr>
                 <w:rtl w:val="0"/>
               </w:rPr>
+              <w:t xml:space="preserve">OK</w:t>
             </w:r>
           </w:p>
         </w:tc>
@@ -2981,6 +2797,7 @@
               <w:rPr>
                 <w:rtl w:val="0"/>
               </w:rPr>
+              <w:t xml:space="preserve">OK</w:t>
             </w:r>
           </w:p>
         </w:tc>
@@ -3268,6 +3085,7 @@
               <w:rPr>
                 <w:rtl w:val="0"/>
               </w:rPr>
+              <w:t xml:space="preserve">Ok</w:t>
             </w:r>
           </w:p>
         </w:tc>
@@ -3281,6 +3099,3763 @@
         <w:rPr>
           <w:rtl w:val="0"/>
         </w:rPr>
+      </w:r>
+    </w:p>
+    <w:p>
+      <w:pPr>
+        <w:contextualSpacing w:val="0"/>
+      </w:pPr>
+      <w:r>
+        <w:rPr>
+          <w:rtl w:val="0"/>
+        </w:rPr>
+      </w:r>
+    </w:p>
+    <w:p>
+      <w:pPr>
+        <w:contextualSpacing w:val="0"/>
+      </w:pPr>
+      <w:r>
+        <w:rPr>
+          <w:rtl w:val="0"/>
+        </w:rPr>
+      </w:r>
+    </w:p>
+    <w:p>
+      <w:pPr>
+        <w:contextualSpacing w:val="0"/>
+      </w:pPr>
+      <w:r>
+        <w:rPr>
+          <w:b w:val="1"/>
+          <w:rtl w:val="0"/>
+        </w:rPr>
+        <w:t xml:space="preserve">Requisito:</w:t>
+      </w:r>
+      <w:r>
+        <w:rPr>
+          <w:rtl w:val="0"/>
+        </w:rPr>
+        <w:t xml:space="preserve"> RFUN21 </w:t>
+      </w:r>
+      <w:r>
+        <w:rPr>
+          <w:rtl w:val="0"/>
+        </w:rPr>
+      </w:r>
+    </w:p>
+    <w:p>
+      <w:pPr>
+        <w:contextualSpacing w:val="0"/>
+      </w:pPr>
+      <w:r>
+        <w:rPr>
+          <w:b w:val="1"/>
+          <w:rtl w:val="0"/>
+        </w:rPr>
+        <w:t xml:space="preserve">Pré Condição:</w:t>
+      </w:r>
+      <w:r>
+        <w:rPr>
+          <w:rtl w:val="0"/>
+        </w:rPr>
+        <w:t xml:space="preserve"> Estar logado no sistema com perfil de adminstrador; existir um processo de distribuição aberto.</w:t>
+      </w:r>
+    </w:p>
+    <w:tbl>
+      <w:tblPr>
+        <w:tblStyle w:val="Table3"/>
+        <w:bidi w:val="0"/>
+        <w:tblW w:w="20925.0" w:type="dxa"/>
+        <w:jc w:val="left"/>
+        <w:tblBorders>
+          <w:top w:color="000000" w:space="0" w:sz="8" w:val="single"/>
+          <w:left w:color="000000" w:space="0" w:sz="8" w:val="single"/>
+          <w:bottom w:color="000000" w:space="0" w:sz="8" w:val="single"/>
+          <w:right w:color="000000" w:space="0" w:sz="8" w:val="single"/>
+          <w:insideH w:color="000000" w:space="0" w:sz="8" w:val="single"/>
+          <w:insideV w:color="000000" w:space="0" w:sz="8" w:val="single"/>
+        </w:tblBorders>
+        <w:tblLayout w:type="fixed"/>
+        <w:tblLook w:val="0600"/>
+      </w:tblPr>
+      <w:tblGrid>
+        <w:gridCol w:w="945"/>
+        <w:gridCol w:w="3705"/>
+        <w:gridCol w:w="4485"/>
+        <w:gridCol w:w="4650"/>
+        <w:gridCol w:w="4770"/>
+        <w:gridCol w:w="2370"/>
+        <w:tblGridChange w:id="0">
+          <w:tblGrid>
+            <w:gridCol w:w="945"/>
+            <w:gridCol w:w="3705"/>
+            <w:gridCol w:w="4485"/>
+            <w:gridCol w:w="4650"/>
+            <w:gridCol w:w="4770"/>
+            <w:gridCol w:w="2370"/>
+          </w:tblGrid>
+        </w:tblGridChange>
+      </w:tblGrid>
+      <w:tr>
+        <w:tc>
+          <w:tcPr>
+            <w:shd w:fill="d9d9d9"/>
+            <w:tcMar>
+              <w:top w:w="100.0" w:type="dxa"/>
+              <w:left w:w="100.0" w:type="dxa"/>
+              <w:bottom w:w="100.0" w:type="dxa"/>
+              <w:right w:w="100.0" w:type="dxa"/>
+            </w:tcMar>
+          </w:tcPr>
+          <w:p>
+            <w:pPr>
+              <w:widowControl w:val="0"/>
+              <w:spacing w:line="240" w:lineRule="auto"/>
+              <w:contextualSpacing w:val="0"/>
+            </w:pPr>
+            <w:r>
+              <w:rPr>
+                <w:b w:val="1"/>
+                <w:rtl w:val="0"/>
+              </w:rPr>
+              <w:t xml:space="preserve">ID</w:t>
+            </w:r>
+          </w:p>
+        </w:tc>
+        <w:tc>
+          <w:tcPr>
+            <w:shd w:fill="d9d9d9"/>
+            <w:tcMar>
+              <w:top w:w="100.0" w:type="dxa"/>
+              <w:left w:w="100.0" w:type="dxa"/>
+              <w:bottom w:w="100.0" w:type="dxa"/>
+              <w:right w:w="100.0" w:type="dxa"/>
+            </w:tcMar>
+          </w:tcPr>
+          <w:p>
+            <w:pPr>
+              <w:widowControl w:val="0"/>
+              <w:spacing w:line="240" w:lineRule="auto"/>
+              <w:contextualSpacing w:val="0"/>
+            </w:pPr>
+            <w:r>
+              <w:rPr>
+                <w:b w:val="1"/>
+                <w:rtl w:val="0"/>
+              </w:rPr>
+              <w:t xml:space="preserve">Caso de Teste</w:t>
+            </w:r>
+          </w:p>
+        </w:tc>
+        <w:tc>
+          <w:tcPr>
+            <w:shd w:fill="d9d9d9"/>
+            <w:tcMar>
+              <w:top w:w="100.0" w:type="dxa"/>
+              <w:left w:w="100.0" w:type="dxa"/>
+              <w:bottom w:w="100.0" w:type="dxa"/>
+              <w:right w:w="100.0" w:type="dxa"/>
+            </w:tcMar>
+          </w:tcPr>
+          <w:p>
+            <w:pPr>
+              <w:widowControl w:val="0"/>
+              <w:spacing w:line="240" w:lineRule="auto"/>
+              <w:contextualSpacing w:val="0"/>
+            </w:pPr>
+            <w:r>
+              <w:rPr>
+                <w:b w:val="1"/>
+                <w:rtl w:val="0"/>
+              </w:rPr>
+              <w:t xml:space="preserve">Entrada</w:t>
+            </w:r>
+          </w:p>
+        </w:tc>
+        <w:tc>
+          <w:tcPr>
+            <w:shd w:fill="d9d9d9"/>
+            <w:tcMar>
+              <w:top w:w="100.0" w:type="dxa"/>
+              <w:left w:w="100.0" w:type="dxa"/>
+              <w:bottom w:w="100.0" w:type="dxa"/>
+              <w:right w:w="100.0" w:type="dxa"/>
+            </w:tcMar>
+          </w:tcPr>
+          <w:p>
+            <w:pPr>
+              <w:widowControl w:val="0"/>
+              <w:spacing w:line="240" w:lineRule="auto"/>
+              <w:contextualSpacing w:val="0"/>
+            </w:pPr>
+            <w:r>
+              <w:rPr>
+                <w:b w:val="1"/>
+                <w:rtl w:val="0"/>
+              </w:rPr>
+              <w:t xml:space="preserve">Saída esperada</w:t>
+            </w:r>
+          </w:p>
+        </w:tc>
+        <w:tc>
+          <w:tcPr>
+            <w:shd w:fill="d9d9d9"/>
+            <w:tcMar>
+              <w:top w:w="100.0" w:type="dxa"/>
+              <w:left w:w="100.0" w:type="dxa"/>
+              <w:bottom w:w="100.0" w:type="dxa"/>
+              <w:right w:w="100.0" w:type="dxa"/>
+            </w:tcMar>
+          </w:tcPr>
+          <w:p>
+            <w:pPr>
+              <w:widowControl w:val="0"/>
+              <w:spacing w:line="240" w:lineRule="auto"/>
+              <w:contextualSpacing w:val="0"/>
+            </w:pPr>
+            <w:r>
+              <w:rPr>
+                <w:b w:val="1"/>
+                <w:rtl w:val="0"/>
+              </w:rPr>
+              <w:t xml:space="preserve">Saída Obtida</w:t>
+            </w:r>
+          </w:p>
+        </w:tc>
+        <w:tc>
+          <w:tcPr>
+            <w:shd w:fill="d9d9d9"/>
+            <w:tcMar>
+              <w:top w:w="100.0" w:type="dxa"/>
+              <w:left w:w="100.0" w:type="dxa"/>
+              <w:bottom w:w="100.0" w:type="dxa"/>
+              <w:right w:w="100.0" w:type="dxa"/>
+            </w:tcMar>
+          </w:tcPr>
+          <w:p>
+            <w:pPr>
+              <w:widowControl w:val="0"/>
+              <w:spacing w:line="240" w:lineRule="auto"/>
+              <w:contextualSpacing w:val="0"/>
+            </w:pPr>
+            <w:r>
+              <w:rPr>
+                <w:b w:val="1"/>
+                <w:rtl w:val="0"/>
+              </w:rPr>
+              <w:t xml:space="preserve">Resultado</w:t>
+            </w:r>
+          </w:p>
+        </w:tc>
+      </w:tr>
+      <w:tr>
+        <w:trPr>
+          <w:trHeight w:val="420" w:hRule="atLeast"/>
+        </w:trPr>
+        <w:tc>
+          <w:tcPr>
+            <w:vMerge w:val="restart"/>
+            <w:tcMar>
+              <w:top w:w="100.0" w:type="dxa"/>
+              <w:left w:w="100.0" w:type="dxa"/>
+              <w:bottom w:w="100.0" w:type="dxa"/>
+              <w:right w:w="100.0" w:type="dxa"/>
+            </w:tcMar>
+          </w:tcPr>
+          <w:p>
+            <w:pPr>
+              <w:widowControl w:val="0"/>
+              <w:spacing w:line="240" w:lineRule="auto"/>
+              <w:contextualSpacing w:val="0"/>
+            </w:pPr>
+            <w:r>
+              <w:rPr>
+                <w:rtl w:val="0"/>
+              </w:rPr>
+              <w:t xml:space="preserve">TC001</w:t>
+            </w:r>
+          </w:p>
+        </w:tc>
+        <w:tc>
+          <w:tcPr>
+            <w:vMerge w:val="restart"/>
+            <w:tcMar>
+              <w:top w:w="100.0" w:type="dxa"/>
+              <w:left w:w="100.0" w:type="dxa"/>
+              <w:bottom w:w="100.0" w:type="dxa"/>
+              <w:right w:w="100.0" w:type="dxa"/>
+            </w:tcMar>
+          </w:tcPr>
+          <w:p>
+            <w:pPr>
+              <w:widowControl w:val="0"/>
+              <w:spacing w:line="240" w:lineRule="auto"/>
+              <w:contextualSpacing w:val="0"/>
+            </w:pPr>
+            <w:r>
+              <w:rPr>
+                <w:rtl w:val="0"/>
+              </w:rPr>
+              <w:t xml:space="preserve">Alocar uma disciplina a um docente qualquer</w:t>
+            </w:r>
+          </w:p>
+        </w:tc>
+        <w:tc>
+          <w:tcPr>
+            <w:vMerge w:val="restart"/>
+            <w:tcMar>
+              <w:top w:w="100.0" w:type="dxa"/>
+              <w:left w:w="100.0" w:type="dxa"/>
+              <w:bottom w:w="100.0" w:type="dxa"/>
+              <w:right w:w="100.0" w:type="dxa"/>
+            </w:tcMar>
+          </w:tcPr>
+          <w:p>
+            <w:pPr>
+              <w:widowControl w:val="0"/>
+              <w:spacing w:line="240" w:lineRule="auto"/>
+              <w:contextualSpacing w:val="0"/>
+            </w:pPr>
+            <w:r>
+              <w:rPr>
+                <w:rtl w:val="0"/>
+              </w:rPr>
+              <w:t xml:space="preserve">1 - Selecionar a opção </w:t>
+            </w:r>
+            <w:r>
+              <w:rPr>
+                <w:b w:val="1"/>
+                <w:rtl w:val="0"/>
+              </w:rPr>
+              <w:t xml:space="preserve">Turmas em Aberto</w:t>
+            </w:r>
+            <w:r>
+              <w:rPr>
+                <w:rtl w:val="0"/>
+              </w:rPr>
+              <w:t xml:space="preserve"> no menu </w:t>
+            </w:r>
+            <w:r>
+              <w:rPr>
+                <w:b w:val="1"/>
+                <w:rtl w:val="0"/>
+              </w:rPr>
+              <w:t xml:space="preserve">Distribuição de Disciplinas;</w:t>
+            </w:r>
+            <w:r>
+              <w:rPr>
+                <w:rtl w:val="0"/>
+              </w:rPr>
+            </w:r>
+          </w:p>
+          <w:p>
+            <w:pPr>
+              <w:widowControl w:val="0"/>
+              <w:spacing w:line="240" w:lineRule="auto"/>
+              <w:contextualSpacing w:val="0"/>
+            </w:pPr>
+            <w:r>
+              <w:rPr>
+                <w:rtl w:val="0"/>
+              </w:rPr>
+              <w:t xml:space="preserve">2 - Selecionar a opção </w:t>
+            </w:r>
+            <w:r>
+              <w:rPr>
+                <w:b w:val="1"/>
+                <w:rtl w:val="0"/>
+              </w:rPr>
+              <w:t xml:space="preserve">Alocar Docente </w:t>
+            </w:r>
+            <w:r>
+              <w:rPr>
+                <w:rtl w:val="0"/>
+              </w:rPr>
+              <w:t xml:space="preserve">em uma das disciplinas disponíveis;</w:t>
+            </w:r>
+          </w:p>
+          <w:p>
+            <w:pPr>
+              <w:widowControl w:val="0"/>
+              <w:spacing w:line="240" w:lineRule="auto"/>
+              <w:contextualSpacing w:val="0"/>
+            </w:pPr>
+            <w:r>
+              <w:rPr>
+                <w:rtl w:val="0"/>
+              </w:rPr>
+              <w:t xml:space="preserve">3 - No docente desejado, selecionar a opção </w:t>
+            </w:r>
+            <w:r>
+              <w:rPr>
+                <w:b w:val="1"/>
+                <w:rtl w:val="0"/>
+              </w:rPr>
+              <w:t xml:space="preserve">Alocar docente para ministrar turma. </w:t>
+            </w:r>
+          </w:p>
+          <w:p>
+            <w:pPr>
+              <w:widowControl w:val="0"/>
+              <w:spacing w:line="240" w:lineRule="auto"/>
+              <w:contextualSpacing w:val="0"/>
+            </w:pPr>
+            <w:r>
+              <w:rPr>
+                <w:rtl w:val="0"/>
+              </w:rPr>
+            </w:r>
+          </w:p>
+        </w:tc>
+        <w:tc>
+          <w:tcPr>
+            <w:vMerge w:val="restart"/>
+            <w:tcMar>
+              <w:top w:w="100.0" w:type="dxa"/>
+              <w:left w:w="100.0" w:type="dxa"/>
+              <w:bottom w:w="100.0" w:type="dxa"/>
+              <w:right w:w="100.0" w:type="dxa"/>
+            </w:tcMar>
+          </w:tcPr>
+          <w:p>
+            <w:pPr>
+              <w:widowControl w:val="0"/>
+              <w:spacing w:line="240" w:lineRule="auto"/>
+              <w:contextualSpacing w:val="0"/>
+            </w:pPr>
+            <w:r>
+              <w:rPr>
+                <w:rtl w:val="0"/>
+              </w:rPr>
+              <w:t xml:space="preserve">1 - A tela </w:t>
+            </w:r>
+            <w:r>
+              <w:rPr>
+                <w:b w:val="1"/>
+                <w:rtl w:val="0"/>
+              </w:rPr>
+              <w:t xml:space="preserve">Lista de Turmas em Aberto</w:t>
+            </w:r>
+          </w:p>
+          <w:p>
+            <w:pPr>
+              <w:widowControl w:val="0"/>
+              <w:spacing w:line="240" w:lineRule="auto"/>
+              <w:contextualSpacing w:val="0"/>
+            </w:pPr>
+            <w:r>
+              <w:rPr>
+                <w:rtl w:val="0"/>
+              </w:rPr>
+              <w:t xml:space="preserve"> é apresentada</w:t>
+            </w:r>
+          </w:p>
+          <w:p>
+            <w:pPr>
+              <w:widowControl w:val="0"/>
+              <w:spacing w:line="240" w:lineRule="auto"/>
+              <w:contextualSpacing w:val="0"/>
+            </w:pPr>
+            <w:r>
+              <w:rPr>
+                <w:rtl w:val="0"/>
+              </w:rPr>
+              <w:t xml:space="preserve">2 - Sistema apresenta a tela de filtros com a lista de docentes;</w:t>
+            </w:r>
+          </w:p>
+          <w:p>
+            <w:pPr>
+              <w:widowControl w:val="0"/>
+              <w:spacing w:line="240" w:lineRule="auto"/>
+              <w:contextualSpacing w:val="0"/>
+            </w:pPr>
+            <w:r>
+              <w:rPr>
+                <w:rtl w:val="0"/>
+              </w:rPr>
+              <w:t xml:space="preserve">3 - Sistema faz a alocação e exibe a mensagem “Interesse na disciplina registrado com sucesso!”</w:t>
+            </w:r>
+          </w:p>
+        </w:tc>
+        <w:tc>
+          <w:tcPr>
+            <w:tcMar>
+              <w:top w:w="100.0" w:type="dxa"/>
+              <w:left w:w="100.0" w:type="dxa"/>
+              <w:bottom w:w="100.0" w:type="dxa"/>
+              <w:right w:w="100.0" w:type="dxa"/>
+            </w:tcMar>
+          </w:tcPr>
+          <w:p>
+            <w:pPr>
+              <w:widowControl w:val="0"/>
+              <w:spacing w:line="240" w:lineRule="auto"/>
+              <w:contextualSpacing w:val="0"/>
+            </w:pPr>
+            <w:r>
+              <w:rPr>
+                <w:rtl w:val="0"/>
+              </w:rPr>
+              <w:t xml:space="preserve">conforme esperado</w:t>
+            </w:r>
+          </w:p>
+        </w:tc>
+        <w:tc>
+          <w:tcPr>
+            <w:tcMar>
+              <w:top w:w="100.0" w:type="dxa"/>
+              <w:left w:w="100.0" w:type="dxa"/>
+              <w:bottom w:w="100.0" w:type="dxa"/>
+              <w:right w:w="100.0" w:type="dxa"/>
+            </w:tcMar>
+          </w:tcPr>
+          <w:p>
+            <w:pPr>
+              <w:widowControl w:val="0"/>
+              <w:spacing w:line="240" w:lineRule="auto"/>
+              <w:contextualSpacing w:val="0"/>
+            </w:pPr>
+            <w:r>
+              <w:rPr>
+                <w:rtl w:val="0"/>
+              </w:rPr>
+            </w:r>
+          </w:p>
+        </w:tc>
+      </w:tr>
+      <w:tr>
+        <w:trPr>
+          <w:trHeight w:val="420" w:hRule="atLeast"/>
+        </w:trPr>
+        <w:tc>
+          <w:tcPr>
+            <w:vMerge w:val="continue"/>
+            <w:tcMar>
+              <w:top w:w="100.0" w:type="dxa"/>
+              <w:left w:w="100.0" w:type="dxa"/>
+              <w:bottom w:w="100.0" w:type="dxa"/>
+              <w:right w:w="100.0" w:type="dxa"/>
+            </w:tcMar>
+          </w:tcPr>
+          <w:p>
+            <w:pPr>
+              <w:widowControl w:val="0"/>
+              <w:spacing w:line="240" w:lineRule="auto"/>
+              <w:contextualSpacing w:val="0"/>
+            </w:pPr>
+            <w:r>
+              <w:rPr>
+                <w:rtl w:val="0"/>
+              </w:rPr>
+            </w:r>
+          </w:p>
+        </w:tc>
+        <w:tc>
+          <w:tcPr>
+            <w:vMerge w:val="continue"/>
+            <w:tcMar>
+              <w:top w:w="100.0" w:type="dxa"/>
+              <w:left w:w="100.0" w:type="dxa"/>
+              <w:bottom w:w="100.0" w:type="dxa"/>
+              <w:right w:w="100.0" w:type="dxa"/>
+            </w:tcMar>
+          </w:tcPr>
+          <w:p>
+            <w:pPr>
+              <w:widowControl w:val="0"/>
+              <w:spacing w:line="240" w:lineRule="auto"/>
+              <w:contextualSpacing w:val="0"/>
+            </w:pPr>
+            <w:r>
+              <w:rPr>
+                <w:rtl w:val="0"/>
+              </w:rPr>
+            </w:r>
+          </w:p>
+        </w:tc>
+        <w:tc>
+          <w:tcPr>
+            <w:vMerge w:val="continue"/>
+            <w:tcMar>
+              <w:top w:w="100.0" w:type="dxa"/>
+              <w:left w:w="100.0" w:type="dxa"/>
+              <w:bottom w:w="100.0" w:type="dxa"/>
+              <w:right w:w="100.0" w:type="dxa"/>
+            </w:tcMar>
+          </w:tcPr>
+          <w:p>
+            <w:pPr>
+              <w:widowControl w:val="0"/>
+              <w:spacing w:line="240" w:lineRule="auto"/>
+              <w:contextualSpacing w:val="0"/>
+            </w:pPr>
+            <w:r>
+              <w:rPr>
+                <w:rtl w:val="0"/>
+              </w:rPr>
+            </w:r>
+          </w:p>
+        </w:tc>
+        <w:tc>
+          <w:tcPr>
+            <w:vMerge w:val="continue"/>
+            <w:tcMar>
+              <w:top w:w="100.0" w:type="dxa"/>
+              <w:left w:w="100.0" w:type="dxa"/>
+              <w:bottom w:w="100.0" w:type="dxa"/>
+              <w:right w:w="100.0" w:type="dxa"/>
+            </w:tcMar>
+          </w:tcPr>
+          <w:p>
+            <w:pPr>
+              <w:widowControl w:val="0"/>
+              <w:spacing w:line="240" w:lineRule="auto"/>
+              <w:contextualSpacing w:val="0"/>
+            </w:pPr>
+            <w:r>
+              <w:rPr>
+                <w:rtl w:val="0"/>
+              </w:rPr>
+            </w:r>
+          </w:p>
+        </w:tc>
+        <w:tc>
+          <w:tcPr>
+            <w:tcMar>
+              <w:top w:w="100.0" w:type="dxa"/>
+              <w:left w:w="100.0" w:type="dxa"/>
+              <w:bottom w:w="100.0" w:type="dxa"/>
+              <w:right w:w="100.0" w:type="dxa"/>
+            </w:tcMar>
+          </w:tcPr>
+          <w:p>
+            <w:pPr>
+              <w:widowControl w:val="0"/>
+              <w:spacing w:line="240" w:lineRule="auto"/>
+              <w:contextualSpacing w:val="0"/>
+            </w:pPr>
+            <w:r>
+              <w:rPr>
+                <w:rtl w:val="0"/>
+              </w:rPr>
+            </w:r>
+          </w:p>
+        </w:tc>
+        <w:tc>
+          <w:tcPr>
+            <w:tcMar>
+              <w:top w:w="100.0" w:type="dxa"/>
+              <w:left w:w="100.0" w:type="dxa"/>
+              <w:bottom w:w="100.0" w:type="dxa"/>
+              <w:right w:w="100.0" w:type="dxa"/>
+            </w:tcMar>
+          </w:tcPr>
+          <w:p>
+            <w:pPr>
+              <w:widowControl w:val="0"/>
+              <w:spacing w:line="240" w:lineRule="auto"/>
+              <w:contextualSpacing w:val="0"/>
+            </w:pPr>
+            <w:r>
+              <w:rPr>
+                <w:rtl w:val="0"/>
+              </w:rPr>
+            </w:r>
+          </w:p>
+        </w:tc>
+      </w:tr>
+      <w:tr>
+        <w:trPr>
+          <w:trHeight w:val="420" w:hRule="atLeast"/>
+        </w:trPr>
+        <w:tc>
+          <w:tcPr>
+            <w:vMerge w:val="restart"/>
+            <w:tcMar>
+              <w:top w:w="100.0" w:type="dxa"/>
+              <w:left w:w="100.0" w:type="dxa"/>
+              <w:bottom w:w="100.0" w:type="dxa"/>
+              <w:right w:w="100.0" w:type="dxa"/>
+            </w:tcMar>
+          </w:tcPr>
+          <w:p>
+            <w:pPr>
+              <w:widowControl w:val="0"/>
+              <w:spacing w:line="240" w:lineRule="auto"/>
+              <w:contextualSpacing w:val="0"/>
+            </w:pPr>
+            <w:r>
+              <w:rPr>
+                <w:rtl w:val="0"/>
+              </w:rPr>
+              <w:t xml:space="preserve">TC002</w:t>
+            </w:r>
+          </w:p>
+        </w:tc>
+        <w:tc>
+          <w:tcPr>
+            <w:vMerge w:val="restart"/>
+            <w:tcMar>
+              <w:top w:w="100.0" w:type="dxa"/>
+              <w:left w:w="100.0" w:type="dxa"/>
+              <w:bottom w:w="100.0" w:type="dxa"/>
+              <w:right w:w="100.0" w:type="dxa"/>
+            </w:tcMar>
+          </w:tcPr>
+          <w:p>
+            <w:pPr>
+              <w:widowControl w:val="0"/>
+              <w:spacing w:line="240" w:lineRule="auto"/>
+              <w:contextualSpacing w:val="0"/>
+            </w:pPr>
+            <w:r>
+              <w:rPr>
+                <w:rtl w:val="0"/>
+              </w:rPr>
+              <w:t xml:space="preserve">Alterar o docente alocado a uma disciplina</w:t>
+            </w:r>
+          </w:p>
+        </w:tc>
+        <w:tc>
+          <w:tcPr>
+            <w:vMerge w:val="restart"/>
+            <w:tcMar>
+              <w:top w:w="100.0" w:type="dxa"/>
+              <w:left w:w="100.0" w:type="dxa"/>
+              <w:bottom w:w="100.0" w:type="dxa"/>
+              <w:right w:w="100.0" w:type="dxa"/>
+            </w:tcMar>
+          </w:tcPr>
+          <w:p>
+            <w:pPr>
+              <w:widowControl w:val="0"/>
+              <w:spacing w:line="240" w:lineRule="auto"/>
+              <w:contextualSpacing w:val="0"/>
+            </w:pPr>
+            <w:r>
+              <w:rPr>
+                <w:rtl w:val="0"/>
+              </w:rPr>
+              <w:t xml:space="preserve">1 - Selecionar a opção </w:t>
+            </w:r>
+            <w:r>
+              <w:rPr>
+                <w:b w:val="1"/>
+                <w:rtl w:val="0"/>
+              </w:rPr>
+              <w:t xml:space="preserve">Turmas em Aberto</w:t>
+            </w:r>
+            <w:r>
+              <w:rPr>
+                <w:rtl w:val="0"/>
+              </w:rPr>
+              <w:t xml:space="preserve"> no menu </w:t>
+            </w:r>
+            <w:r>
+              <w:rPr>
+                <w:b w:val="1"/>
+                <w:rtl w:val="0"/>
+              </w:rPr>
+              <w:t xml:space="preserve">Distribuição de Disciplinas;</w:t>
+            </w:r>
+            <w:r>
+              <w:rPr>
+                <w:rtl w:val="0"/>
+              </w:rPr>
+            </w:r>
+          </w:p>
+          <w:p>
+            <w:pPr>
+              <w:widowControl w:val="0"/>
+              <w:spacing w:line="240" w:lineRule="auto"/>
+              <w:contextualSpacing w:val="0"/>
+            </w:pPr>
+            <w:r>
+              <w:rPr>
+                <w:rtl w:val="0"/>
+              </w:rPr>
+              <w:t xml:space="preserve">2 - Selecionar a opção </w:t>
+            </w:r>
+            <w:r>
+              <w:rPr>
+                <w:b w:val="1"/>
+                <w:rtl w:val="0"/>
+              </w:rPr>
+              <w:t xml:space="preserve">Alocar Docente </w:t>
+            </w:r>
+            <w:r>
+              <w:rPr>
+                <w:rtl w:val="0"/>
+              </w:rPr>
+              <w:t xml:space="preserve">em uma das disciplinas disponíveis;</w:t>
+            </w:r>
+          </w:p>
+          <w:p>
+            <w:pPr>
+              <w:widowControl w:val="0"/>
+              <w:spacing w:line="240" w:lineRule="auto"/>
+              <w:contextualSpacing w:val="0"/>
+            </w:pPr>
+            <w:r>
+              <w:rPr>
+                <w:rtl w:val="0"/>
+              </w:rPr>
+              <w:t xml:space="preserve">3 - No docente desejado, selecionar a opção </w:t>
+            </w:r>
+            <w:r>
+              <w:rPr>
+                <w:b w:val="1"/>
+                <w:rtl w:val="0"/>
+              </w:rPr>
+              <w:t xml:space="preserve">Alocar docente para ministrar turma. </w:t>
+            </w:r>
+            <w:r>
+              <w:rPr>
+                <w:rtl w:val="0"/>
+              </w:rPr>
+            </w:r>
+          </w:p>
+        </w:tc>
+        <w:tc>
+          <w:tcPr>
+            <w:vMerge w:val="restart"/>
+            <w:tcMar>
+              <w:top w:w="100.0" w:type="dxa"/>
+              <w:left w:w="100.0" w:type="dxa"/>
+              <w:bottom w:w="100.0" w:type="dxa"/>
+              <w:right w:w="100.0" w:type="dxa"/>
+            </w:tcMar>
+          </w:tcPr>
+          <w:p>
+            <w:pPr>
+              <w:widowControl w:val="0"/>
+              <w:spacing w:line="240" w:lineRule="auto"/>
+              <w:contextualSpacing w:val="0"/>
+            </w:pPr>
+            <w:r>
+              <w:rPr>
+                <w:rtl w:val="0"/>
+              </w:rPr>
+              <w:t xml:space="preserve">1 - A tela </w:t>
+            </w:r>
+            <w:r>
+              <w:rPr>
+                <w:b w:val="1"/>
+                <w:rtl w:val="0"/>
+              </w:rPr>
+              <w:t xml:space="preserve">Lista de Turmas em Aberto</w:t>
+            </w:r>
+          </w:p>
+          <w:p>
+            <w:pPr>
+              <w:widowControl w:val="0"/>
+              <w:spacing w:line="240" w:lineRule="auto"/>
+              <w:contextualSpacing w:val="0"/>
+            </w:pPr>
+            <w:r>
+              <w:rPr>
+                <w:rtl w:val="0"/>
+              </w:rPr>
+              <w:t xml:space="preserve"> é apresentada</w:t>
+            </w:r>
+          </w:p>
+          <w:p>
+            <w:pPr>
+              <w:widowControl w:val="0"/>
+              <w:spacing w:line="240" w:lineRule="auto"/>
+              <w:contextualSpacing w:val="0"/>
+            </w:pPr>
+            <w:r>
+              <w:rPr>
+                <w:rtl w:val="0"/>
+              </w:rPr>
+              <w:t xml:space="preserve">2 - Sistema apresenta a tela de filtros com a lista de docentes;</w:t>
+            </w:r>
+          </w:p>
+          <w:p>
+            <w:pPr>
+              <w:widowControl w:val="0"/>
+              <w:spacing w:line="240" w:lineRule="auto"/>
+              <w:contextualSpacing w:val="0"/>
+            </w:pPr>
+            <w:r>
+              <w:rPr>
+                <w:rtl w:val="0"/>
+              </w:rPr>
+              <w:t xml:space="preserve">3 - Sistema cancela a alocação anterior e aloca o novo docente na disciplina apresentando a mensagem “Interesse na disciplina registrado com sucesso!”</w:t>
+            </w:r>
+          </w:p>
+        </w:tc>
+        <w:tc>
+          <w:tcPr>
+            <w:tcMar>
+              <w:top w:w="100.0" w:type="dxa"/>
+              <w:left w:w="100.0" w:type="dxa"/>
+              <w:bottom w:w="100.0" w:type="dxa"/>
+              <w:right w:w="100.0" w:type="dxa"/>
+            </w:tcMar>
+          </w:tcPr>
+          <w:p>
+            <w:pPr>
+              <w:widowControl w:val="0"/>
+              <w:spacing w:line="240" w:lineRule="auto"/>
+              <w:contextualSpacing w:val="0"/>
+            </w:pPr>
+            <w:r>
+              <w:rPr>
+                <w:rtl w:val="0"/>
+              </w:rPr>
+              <w:t xml:space="preserve">conforme esperado</w:t>
+            </w:r>
+          </w:p>
+        </w:tc>
+        <w:tc>
+          <w:tcPr>
+            <w:tcMar>
+              <w:top w:w="100.0" w:type="dxa"/>
+              <w:left w:w="100.0" w:type="dxa"/>
+              <w:bottom w:w="100.0" w:type="dxa"/>
+              <w:right w:w="100.0" w:type="dxa"/>
+            </w:tcMar>
+          </w:tcPr>
+          <w:p>
+            <w:pPr>
+              <w:widowControl w:val="0"/>
+              <w:spacing w:line="240" w:lineRule="auto"/>
+              <w:contextualSpacing w:val="0"/>
+            </w:pPr>
+            <w:r>
+              <w:rPr>
+                <w:rtl w:val="0"/>
+              </w:rPr>
+            </w:r>
+          </w:p>
+        </w:tc>
+      </w:tr>
+      <w:tr>
+        <w:trPr>
+          <w:trHeight w:val="420" w:hRule="atLeast"/>
+        </w:trPr>
+        <w:tc>
+          <w:tcPr>
+            <w:vMerge w:val="continue"/>
+            <w:tcMar>
+              <w:top w:w="100.0" w:type="dxa"/>
+              <w:left w:w="100.0" w:type="dxa"/>
+              <w:bottom w:w="100.0" w:type="dxa"/>
+              <w:right w:w="100.0" w:type="dxa"/>
+            </w:tcMar>
+          </w:tcPr>
+          <w:p>
+            <w:pPr>
+              <w:widowControl w:val="0"/>
+              <w:spacing w:line="240" w:lineRule="auto"/>
+              <w:contextualSpacing w:val="0"/>
+            </w:pPr>
+            <w:r>
+              <w:rPr>
+                <w:rtl w:val="0"/>
+              </w:rPr>
+            </w:r>
+          </w:p>
+        </w:tc>
+        <w:tc>
+          <w:tcPr>
+            <w:vMerge w:val="continue"/>
+            <w:tcMar>
+              <w:top w:w="100.0" w:type="dxa"/>
+              <w:left w:w="100.0" w:type="dxa"/>
+              <w:bottom w:w="100.0" w:type="dxa"/>
+              <w:right w:w="100.0" w:type="dxa"/>
+            </w:tcMar>
+          </w:tcPr>
+          <w:p>
+            <w:pPr>
+              <w:widowControl w:val="0"/>
+              <w:spacing w:line="240" w:lineRule="auto"/>
+              <w:contextualSpacing w:val="0"/>
+            </w:pPr>
+            <w:r>
+              <w:rPr>
+                <w:rtl w:val="0"/>
+              </w:rPr>
+            </w:r>
+          </w:p>
+        </w:tc>
+        <w:tc>
+          <w:tcPr>
+            <w:vMerge w:val="continue"/>
+            <w:tcMar>
+              <w:top w:w="100.0" w:type="dxa"/>
+              <w:left w:w="100.0" w:type="dxa"/>
+              <w:bottom w:w="100.0" w:type="dxa"/>
+              <w:right w:w="100.0" w:type="dxa"/>
+            </w:tcMar>
+          </w:tcPr>
+          <w:p>
+            <w:pPr>
+              <w:widowControl w:val="0"/>
+              <w:spacing w:line="240" w:lineRule="auto"/>
+              <w:contextualSpacing w:val="0"/>
+            </w:pPr>
+            <w:r>
+              <w:rPr>
+                <w:rtl w:val="0"/>
+              </w:rPr>
+            </w:r>
+          </w:p>
+        </w:tc>
+        <w:tc>
+          <w:tcPr>
+            <w:vMerge w:val="continue"/>
+            <w:tcMar>
+              <w:top w:w="100.0" w:type="dxa"/>
+              <w:left w:w="100.0" w:type="dxa"/>
+              <w:bottom w:w="100.0" w:type="dxa"/>
+              <w:right w:w="100.0" w:type="dxa"/>
+            </w:tcMar>
+          </w:tcPr>
+          <w:p>
+            <w:pPr>
+              <w:widowControl w:val="0"/>
+              <w:spacing w:line="240" w:lineRule="auto"/>
+              <w:contextualSpacing w:val="0"/>
+            </w:pPr>
+            <w:r>
+              <w:rPr>
+                <w:rtl w:val="0"/>
+              </w:rPr>
+            </w:r>
+          </w:p>
+        </w:tc>
+        <w:tc>
+          <w:tcPr>
+            <w:tcMar>
+              <w:top w:w="100.0" w:type="dxa"/>
+              <w:left w:w="100.0" w:type="dxa"/>
+              <w:bottom w:w="100.0" w:type="dxa"/>
+              <w:right w:w="100.0" w:type="dxa"/>
+            </w:tcMar>
+          </w:tcPr>
+          <w:p>
+            <w:pPr>
+              <w:widowControl w:val="0"/>
+              <w:spacing w:line="240" w:lineRule="auto"/>
+              <w:contextualSpacing w:val="0"/>
+            </w:pPr>
+            <w:r>
+              <w:rPr>
+                <w:rtl w:val="0"/>
+              </w:rPr>
+            </w:r>
+          </w:p>
+        </w:tc>
+        <w:tc>
+          <w:tcPr>
+            <w:tcMar>
+              <w:top w:w="100.0" w:type="dxa"/>
+              <w:left w:w="100.0" w:type="dxa"/>
+              <w:bottom w:w="100.0" w:type="dxa"/>
+              <w:right w:w="100.0" w:type="dxa"/>
+            </w:tcMar>
+          </w:tcPr>
+          <w:p>
+            <w:pPr>
+              <w:widowControl w:val="0"/>
+              <w:spacing w:line="240" w:lineRule="auto"/>
+              <w:contextualSpacing w:val="0"/>
+            </w:pPr>
+            <w:r>
+              <w:rPr>
+                <w:rtl w:val="0"/>
+              </w:rPr>
+            </w:r>
+          </w:p>
+        </w:tc>
+      </w:tr>
+      <w:tr>
+        <w:trPr>
+          <w:trHeight w:val="420" w:hRule="atLeast"/>
+        </w:trPr>
+        <w:tc>
+          <w:tcPr>
+            <w:vMerge w:val="restart"/>
+            <w:tcMar>
+              <w:top w:w="100.0" w:type="dxa"/>
+              <w:left w:w="100.0" w:type="dxa"/>
+              <w:bottom w:w="100.0" w:type="dxa"/>
+              <w:right w:w="100.0" w:type="dxa"/>
+            </w:tcMar>
+          </w:tcPr>
+          <w:p>
+            <w:pPr>
+              <w:widowControl w:val="0"/>
+              <w:spacing w:line="240" w:lineRule="auto"/>
+              <w:contextualSpacing w:val="0"/>
+            </w:pPr>
+            <w:r>
+              <w:rPr>
+                <w:rtl w:val="0"/>
+              </w:rPr>
+              <w:t xml:space="preserve">TC003</w:t>
+            </w:r>
+          </w:p>
+        </w:tc>
+        <w:tc>
+          <w:tcPr>
+            <w:vMerge w:val="restart"/>
+            <w:tcMar>
+              <w:top w:w="100.0" w:type="dxa"/>
+              <w:left w:w="100.0" w:type="dxa"/>
+              <w:bottom w:w="100.0" w:type="dxa"/>
+              <w:right w:w="100.0" w:type="dxa"/>
+            </w:tcMar>
+          </w:tcPr>
+          <w:p>
+            <w:pPr>
+              <w:widowControl w:val="0"/>
+              <w:spacing w:line="240" w:lineRule="auto"/>
+              <w:contextualSpacing w:val="0"/>
+            </w:pPr>
+            <w:r>
+              <w:rPr>
+                <w:rtl w:val="0"/>
+              </w:rPr>
+              <w:t xml:space="preserve">Excluir o docente alocado a uma disciplina</w:t>
+            </w:r>
+          </w:p>
+        </w:tc>
+        <w:tc>
+          <w:tcPr>
+            <w:vMerge w:val="restart"/>
+            <w:tcMar>
+              <w:top w:w="100.0" w:type="dxa"/>
+              <w:left w:w="100.0" w:type="dxa"/>
+              <w:bottom w:w="100.0" w:type="dxa"/>
+              <w:right w:w="100.0" w:type="dxa"/>
+            </w:tcMar>
+          </w:tcPr>
+          <w:p>
+            <w:pPr>
+              <w:widowControl w:val="0"/>
+              <w:spacing w:line="240" w:lineRule="auto"/>
+              <w:contextualSpacing w:val="0"/>
+            </w:pPr>
+            <w:r>
+              <w:rPr>
+                <w:rtl w:val="0"/>
+              </w:rPr>
+              <w:t xml:space="preserve">1 - Selecionar a opção </w:t>
+            </w:r>
+            <w:r>
+              <w:rPr>
+                <w:b w:val="1"/>
+                <w:rtl w:val="0"/>
+              </w:rPr>
+              <w:t xml:space="preserve">Turmas em Aberto</w:t>
+            </w:r>
+            <w:r>
+              <w:rPr>
+                <w:rtl w:val="0"/>
+              </w:rPr>
+              <w:t xml:space="preserve"> no menu </w:t>
+            </w:r>
+            <w:r>
+              <w:rPr>
+                <w:b w:val="1"/>
+                <w:rtl w:val="0"/>
+              </w:rPr>
+              <w:t xml:space="preserve">Distribuição de Disciplinas;</w:t>
+            </w:r>
+            <w:r>
+              <w:rPr>
+                <w:rtl w:val="0"/>
+              </w:rPr>
+            </w:r>
+          </w:p>
+          <w:p>
+            <w:pPr>
+              <w:widowControl w:val="0"/>
+              <w:spacing w:line="240" w:lineRule="auto"/>
+              <w:contextualSpacing w:val="0"/>
+            </w:pPr>
+            <w:r>
+              <w:rPr>
+                <w:rtl w:val="0"/>
+              </w:rPr>
+              <w:t xml:space="preserve">2 - Selecionar a opção </w:t>
+            </w:r>
+            <w:r>
+              <w:rPr>
+                <w:b w:val="1"/>
+                <w:rtl w:val="0"/>
+              </w:rPr>
+              <w:t xml:space="preserve">Alocar Docente </w:t>
+            </w:r>
+            <w:r>
+              <w:rPr>
+                <w:rtl w:val="0"/>
+              </w:rPr>
+              <w:t xml:space="preserve">em uma das disciplinas disponíveis;</w:t>
+            </w:r>
+          </w:p>
+          <w:p>
+            <w:pPr>
+              <w:widowControl w:val="0"/>
+              <w:spacing w:line="240" w:lineRule="auto"/>
+              <w:contextualSpacing w:val="0"/>
+            </w:pPr>
+            <w:r>
+              <w:rPr>
+                <w:rtl w:val="0"/>
+              </w:rPr>
+              <w:t xml:space="preserve">3 - No docente desejado, selecionar a opção </w:t>
+            </w:r>
+            <w:r>
+              <w:rPr>
+                <w:b w:val="1"/>
+                <w:rtl w:val="0"/>
+              </w:rPr>
+              <w:t xml:space="preserve">Cancelar inscrição do docente para ministrar turma</w:t>
+            </w:r>
+          </w:p>
+        </w:tc>
+        <w:tc>
+          <w:tcPr>
+            <w:vMerge w:val="restart"/>
+            <w:tcMar>
+              <w:top w:w="100.0" w:type="dxa"/>
+              <w:left w:w="100.0" w:type="dxa"/>
+              <w:bottom w:w="100.0" w:type="dxa"/>
+              <w:right w:w="100.0" w:type="dxa"/>
+            </w:tcMar>
+          </w:tcPr>
+          <w:p>
+            <w:pPr>
+              <w:widowControl w:val="0"/>
+              <w:spacing w:line="240" w:lineRule="auto"/>
+              <w:contextualSpacing w:val="0"/>
+            </w:pPr>
+            <w:r>
+              <w:rPr>
+                <w:rtl w:val="0"/>
+              </w:rPr>
+              <w:t xml:space="preserve">1 - A tela </w:t>
+            </w:r>
+            <w:r>
+              <w:rPr>
+                <w:b w:val="1"/>
+                <w:rtl w:val="0"/>
+              </w:rPr>
+              <w:t xml:space="preserve">Lista de Turmas em Aberto</w:t>
+            </w:r>
+          </w:p>
+          <w:p>
+            <w:pPr>
+              <w:widowControl w:val="0"/>
+              <w:spacing w:line="240" w:lineRule="auto"/>
+              <w:contextualSpacing w:val="0"/>
+            </w:pPr>
+            <w:r>
+              <w:rPr>
+                <w:rtl w:val="0"/>
+              </w:rPr>
+              <w:t xml:space="preserve"> é apresentada</w:t>
+            </w:r>
+          </w:p>
+          <w:p>
+            <w:pPr>
+              <w:widowControl w:val="0"/>
+              <w:spacing w:line="240" w:lineRule="auto"/>
+              <w:contextualSpacing w:val="0"/>
+            </w:pPr>
+            <w:r>
+              <w:rPr>
+                <w:rtl w:val="0"/>
+              </w:rPr>
+              <w:t xml:space="preserve">2 - Sistema apresenta a tela de filtros com a lista de docentes e o docente alocado;</w:t>
+            </w:r>
+          </w:p>
+          <w:p>
+            <w:pPr>
+              <w:widowControl w:val="0"/>
+              <w:spacing w:line="240" w:lineRule="auto"/>
+              <w:contextualSpacing w:val="0"/>
+            </w:pPr>
+            <w:r>
+              <w:rPr>
+                <w:rtl w:val="0"/>
+              </w:rPr>
+              <w:t xml:space="preserve">3 - Sistema cancela a alocação do docente na disciplina apresentando a mensagem “Interesse na disciplina cancelado com sucesso!”</w:t>
+            </w:r>
+          </w:p>
+        </w:tc>
+        <w:tc>
+          <w:tcPr>
+            <w:vMerge w:val="restart"/>
+            <w:tcMar>
+              <w:top w:w="100.0" w:type="dxa"/>
+              <w:left w:w="100.0" w:type="dxa"/>
+              <w:bottom w:w="100.0" w:type="dxa"/>
+              <w:right w:w="100.0" w:type="dxa"/>
+            </w:tcMar>
+          </w:tcPr>
+          <w:p>
+            <w:pPr>
+              <w:widowControl w:val="0"/>
+              <w:spacing w:line="240" w:lineRule="auto"/>
+              <w:contextualSpacing w:val="0"/>
+            </w:pPr>
+            <w:r>
+              <w:rPr>
+                <w:rtl w:val="0"/>
+              </w:rPr>
+              <w:t xml:space="preserve">conforme esperado</w:t>
+            </w:r>
+          </w:p>
+        </w:tc>
+        <w:tc>
+          <w:tcPr>
+            <w:vMerge w:val="restart"/>
+            <w:tcMar>
+              <w:top w:w="100.0" w:type="dxa"/>
+              <w:left w:w="100.0" w:type="dxa"/>
+              <w:bottom w:w="100.0" w:type="dxa"/>
+              <w:right w:w="100.0" w:type="dxa"/>
+            </w:tcMar>
+          </w:tcPr>
+          <w:p>
+            <w:pPr>
+              <w:widowControl w:val="0"/>
+              <w:spacing w:line="240" w:lineRule="auto"/>
+              <w:contextualSpacing w:val="0"/>
+            </w:pPr>
+            <w:r>
+              <w:rPr>
+                <w:rtl w:val="0"/>
+              </w:rPr>
+            </w:r>
+          </w:p>
+        </w:tc>
+      </w:tr>
+      <w:tr>
+        <w:trPr>
+          <w:trHeight w:val="420" w:hRule="atLeast"/>
+        </w:trPr>
+        <w:tc>
+          <w:tcPr>
+            <w:vMerge w:val="continue"/>
+            <w:tcMar>
+              <w:top w:w="100.0" w:type="dxa"/>
+              <w:left w:w="100.0" w:type="dxa"/>
+              <w:bottom w:w="100.0" w:type="dxa"/>
+              <w:right w:w="100.0" w:type="dxa"/>
+            </w:tcMar>
+          </w:tcPr>
+          <w:p>
+            <w:pPr>
+              <w:widowControl w:val="0"/>
+              <w:spacing w:line="240" w:lineRule="auto"/>
+              <w:contextualSpacing w:val="0"/>
+            </w:pPr>
+            <w:r>
+              <w:rPr>
+                <w:rtl w:val="0"/>
+              </w:rPr>
+            </w:r>
+          </w:p>
+        </w:tc>
+        <w:tc>
+          <w:tcPr>
+            <w:vMerge w:val="continue"/>
+            <w:tcMar>
+              <w:top w:w="100.0" w:type="dxa"/>
+              <w:left w:w="100.0" w:type="dxa"/>
+              <w:bottom w:w="100.0" w:type="dxa"/>
+              <w:right w:w="100.0" w:type="dxa"/>
+            </w:tcMar>
+          </w:tcPr>
+          <w:p>
+            <w:pPr>
+              <w:widowControl w:val="0"/>
+              <w:spacing w:line="240" w:lineRule="auto"/>
+              <w:contextualSpacing w:val="0"/>
+            </w:pPr>
+            <w:r>
+              <w:rPr>
+                <w:rtl w:val="0"/>
+              </w:rPr>
+            </w:r>
+          </w:p>
+        </w:tc>
+        <w:tc>
+          <w:tcPr>
+            <w:vMerge w:val="continue"/>
+            <w:tcMar>
+              <w:top w:w="100.0" w:type="dxa"/>
+              <w:left w:w="100.0" w:type="dxa"/>
+              <w:bottom w:w="100.0" w:type="dxa"/>
+              <w:right w:w="100.0" w:type="dxa"/>
+            </w:tcMar>
+          </w:tcPr>
+          <w:p>
+            <w:pPr>
+              <w:widowControl w:val="0"/>
+              <w:spacing w:line="240" w:lineRule="auto"/>
+              <w:contextualSpacing w:val="0"/>
+            </w:pPr>
+            <w:r>
+              <w:rPr>
+                <w:rtl w:val="0"/>
+              </w:rPr>
+            </w:r>
+          </w:p>
+        </w:tc>
+        <w:tc>
+          <w:tcPr>
+            <w:vMerge w:val="continue"/>
+            <w:tcMar>
+              <w:top w:w="100.0" w:type="dxa"/>
+              <w:left w:w="100.0" w:type="dxa"/>
+              <w:bottom w:w="100.0" w:type="dxa"/>
+              <w:right w:w="100.0" w:type="dxa"/>
+            </w:tcMar>
+          </w:tcPr>
+          <w:p>
+            <w:pPr>
+              <w:widowControl w:val="0"/>
+              <w:spacing w:line="240" w:lineRule="auto"/>
+              <w:contextualSpacing w:val="0"/>
+            </w:pPr>
+            <w:r>
+              <w:rPr>
+                <w:rtl w:val="0"/>
+              </w:rPr>
+            </w:r>
+          </w:p>
+        </w:tc>
+        <w:tc>
+          <w:tcPr>
+            <w:vMerge w:val="continue"/>
+            <w:tcMar>
+              <w:top w:w="100.0" w:type="dxa"/>
+              <w:left w:w="100.0" w:type="dxa"/>
+              <w:bottom w:w="100.0" w:type="dxa"/>
+              <w:right w:w="100.0" w:type="dxa"/>
+            </w:tcMar>
+          </w:tcPr>
+          <w:p>
+            <w:pPr>
+              <w:widowControl w:val="0"/>
+              <w:spacing w:line="240" w:lineRule="auto"/>
+              <w:contextualSpacing w:val="0"/>
+            </w:pPr>
+            <w:r>
+              <w:rPr>
+                <w:rtl w:val="0"/>
+              </w:rPr>
+            </w:r>
+          </w:p>
+        </w:tc>
+        <w:tc>
+          <w:tcPr>
+            <w:vMerge w:val="continue"/>
+            <w:tcMar>
+              <w:top w:w="100.0" w:type="dxa"/>
+              <w:left w:w="100.0" w:type="dxa"/>
+              <w:bottom w:w="100.0" w:type="dxa"/>
+              <w:right w:w="100.0" w:type="dxa"/>
+            </w:tcMar>
+          </w:tcPr>
+          <w:p>
+            <w:pPr>
+              <w:widowControl w:val="0"/>
+              <w:spacing w:line="240" w:lineRule="auto"/>
+              <w:contextualSpacing w:val="0"/>
+            </w:pPr>
+            <w:r>
+              <w:rPr>
+                <w:rtl w:val="0"/>
+              </w:rPr>
+            </w:r>
+          </w:p>
+        </w:tc>
+      </w:tr>
+      <w:tr>
+        <w:trPr>
+          <w:trHeight w:val="420" w:hRule="atLeast"/>
+        </w:trPr>
+        <w:tc>
+          <w:tcPr>
+            <w:tcMar>
+              <w:top w:w="100.0" w:type="dxa"/>
+              <w:left w:w="100.0" w:type="dxa"/>
+              <w:bottom w:w="100.0" w:type="dxa"/>
+              <w:right w:w="100.0" w:type="dxa"/>
+            </w:tcMar>
+          </w:tcPr>
+          <w:p>
+            <w:pPr>
+              <w:widowControl w:val="0"/>
+              <w:spacing w:line="240" w:lineRule="auto"/>
+              <w:contextualSpacing w:val="0"/>
+            </w:pPr>
+            <w:r>
+              <w:rPr>
+                <w:rtl w:val="0"/>
+              </w:rPr>
+            </w:r>
+          </w:p>
+        </w:tc>
+        <w:tc>
+          <w:tcPr>
+            <w:tcMar>
+              <w:top w:w="100.0" w:type="dxa"/>
+              <w:left w:w="100.0" w:type="dxa"/>
+              <w:bottom w:w="100.0" w:type="dxa"/>
+              <w:right w:w="100.0" w:type="dxa"/>
+            </w:tcMar>
+          </w:tcPr>
+          <w:p>
+            <w:pPr>
+              <w:widowControl w:val="0"/>
+              <w:spacing w:line="240" w:lineRule="auto"/>
+              <w:contextualSpacing w:val="0"/>
+            </w:pPr>
+            <w:r>
+              <w:rPr>
+                <w:rtl w:val="0"/>
+              </w:rPr>
+            </w:r>
+          </w:p>
+        </w:tc>
+        <w:tc>
+          <w:tcPr>
+            <w:tcMar>
+              <w:top w:w="100.0" w:type="dxa"/>
+              <w:left w:w="100.0" w:type="dxa"/>
+              <w:bottom w:w="100.0" w:type="dxa"/>
+              <w:right w:w="100.0" w:type="dxa"/>
+            </w:tcMar>
+          </w:tcPr>
+          <w:p>
+            <w:pPr>
+              <w:widowControl w:val="0"/>
+              <w:spacing w:line="240" w:lineRule="auto"/>
+              <w:contextualSpacing w:val="0"/>
+            </w:pPr>
+            <w:r>
+              <w:rPr>
+                <w:rtl w:val="0"/>
+              </w:rPr>
+            </w:r>
+          </w:p>
+        </w:tc>
+        <w:tc>
+          <w:tcPr>
+            <w:tcMar>
+              <w:top w:w="100.0" w:type="dxa"/>
+              <w:left w:w="100.0" w:type="dxa"/>
+              <w:bottom w:w="100.0" w:type="dxa"/>
+              <w:right w:w="100.0" w:type="dxa"/>
+            </w:tcMar>
+          </w:tcPr>
+          <w:p>
+            <w:pPr>
+              <w:widowControl w:val="0"/>
+              <w:spacing w:line="240" w:lineRule="auto"/>
+              <w:contextualSpacing w:val="0"/>
+            </w:pPr>
+            <w:r>
+              <w:rPr>
+                <w:rtl w:val="0"/>
+              </w:rPr>
+            </w:r>
+          </w:p>
+        </w:tc>
+        <w:tc>
+          <w:tcPr>
+            <w:tcMar>
+              <w:top w:w="100.0" w:type="dxa"/>
+              <w:left w:w="100.0" w:type="dxa"/>
+              <w:bottom w:w="100.0" w:type="dxa"/>
+              <w:right w:w="100.0" w:type="dxa"/>
+            </w:tcMar>
+          </w:tcPr>
+          <w:p>
+            <w:pPr>
+              <w:widowControl w:val="0"/>
+              <w:spacing w:line="240" w:lineRule="auto"/>
+              <w:contextualSpacing w:val="0"/>
+            </w:pPr>
+            <w:r>
+              <w:rPr>
+                <w:rtl w:val="0"/>
+              </w:rPr>
+            </w:r>
+          </w:p>
+        </w:tc>
+        <w:tc>
+          <w:tcPr>
+            <w:tcMar>
+              <w:top w:w="100.0" w:type="dxa"/>
+              <w:left w:w="100.0" w:type="dxa"/>
+              <w:bottom w:w="100.0" w:type="dxa"/>
+              <w:right w:w="100.0" w:type="dxa"/>
+            </w:tcMar>
+          </w:tcPr>
+          <w:p>
+            <w:pPr>
+              <w:widowControl w:val="0"/>
+              <w:spacing w:line="240" w:lineRule="auto"/>
+              <w:contextualSpacing w:val="0"/>
+            </w:pPr>
+            <w:r>
+              <w:rPr>
+                <w:rtl w:val="0"/>
+              </w:rPr>
+            </w:r>
+          </w:p>
+        </w:tc>
+      </w:tr>
+    </w:tbl>
+    <w:p>
+      <w:pPr>
+        <w:contextualSpacing w:val="0"/>
+      </w:pPr>
+      <w:r>
+        <w:rPr>
+          <w:rtl w:val="0"/>
+        </w:rPr>
+      </w:r>
+    </w:p>
+    <w:p>
+      <w:pPr>
+        <w:contextualSpacing w:val="0"/>
+      </w:pPr>
+      <w:r>
+        <w:rPr>
+          <w:rtl w:val="0"/>
+        </w:rPr>
+      </w:r>
+    </w:p>
+    <w:p>
+      <w:pPr>
+        <w:contextualSpacing w:val="0"/>
+      </w:pPr>
+      <w:r>
+        <w:rPr>
+          <w:b w:val="1"/>
+          <w:rtl w:val="0"/>
+        </w:rPr>
+        <w:t xml:space="preserve">Requisito:</w:t>
+      </w:r>
+      <w:r>
+        <w:rPr>
+          <w:rtl w:val="0"/>
+        </w:rPr>
+        <w:t xml:space="preserve"> RFUN22 - </w:t>
+      </w:r>
+      <w:r>
+        <w:rPr>
+          <w:rFonts w:ascii="Times New Roman" w:cs="Times New Roman" w:eastAsia="Times New Roman" w:hAnsi="Times New Roman"/>
+          <w:sz w:val="24"/>
+          <w:szCs w:val="24"/>
+          <w:rtl w:val="0"/>
+        </w:rPr>
+        <w:t xml:space="preserve">Alocar disciplina a qualquer docente</w:t>
+      </w:r>
+      <w:r>
+        <w:rPr>
+          <w:rtl w:val="0"/>
+        </w:rPr>
+      </w:r>
+    </w:p>
+    <w:p>
+      <w:pPr>
+        <w:contextualSpacing w:val="0"/>
+      </w:pPr>
+      <w:r>
+        <w:rPr>
+          <w:b w:val="1"/>
+          <w:rtl w:val="0"/>
+        </w:rPr>
+        <w:t xml:space="preserve">Pré Condição:</w:t>
+      </w:r>
+      <w:r>
+        <w:rPr>
+          <w:rtl w:val="0"/>
+        </w:rPr>
+        <w:t xml:space="preserve"> Estar logado no sistema com perfil de adminstrador; existir um processo de distribuição aberto.</w:t>
+      </w:r>
+    </w:p>
+    <w:tbl>
+      <w:tblPr>
+        <w:tblStyle w:val="Table4"/>
+        <w:bidi w:val="0"/>
+        <w:tblW w:w="20925.0" w:type="dxa"/>
+        <w:jc w:val="left"/>
+        <w:tblBorders>
+          <w:top w:color="000000" w:space="0" w:sz="8" w:val="single"/>
+          <w:left w:color="000000" w:space="0" w:sz="8" w:val="single"/>
+          <w:bottom w:color="000000" w:space="0" w:sz="8" w:val="single"/>
+          <w:right w:color="000000" w:space="0" w:sz="8" w:val="single"/>
+          <w:insideH w:color="000000" w:space="0" w:sz="8" w:val="single"/>
+          <w:insideV w:color="000000" w:space="0" w:sz="8" w:val="single"/>
+        </w:tblBorders>
+        <w:tblLayout w:type="fixed"/>
+        <w:tblLook w:val="0600"/>
+      </w:tblPr>
+      <w:tblGrid>
+        <w:gridCol w:w="945"/>
+        <w:gridCol w:w="3705"/>
+        <w:gridCol w:w="4485"/>
+        <w:gridCol w:w="4650"/>
+        <w:gridCol w:w="4770"/>
+        <w:gridCol w:w="2370"/>
+        <w:tblGridChange w:id="0">
+          <w:tblGrid>
+            <w:gridCol w:w="945"/>
+            <w:gridCol w:w="3705"/>
+            <w:gridCol w:w="4485"/>
+            <w:gridCol w:w="4650"/>
+            <w:gridCol w:w="4770"/>
+            <w:gridCol w:w="2370"/>
+          </w:tblGrid>
+        </w:tblGridChange>
+      </w:tblGrid>
+      <w:tr>
+        <w:tc>
+          <w:tcPr>
+            <w:shd w:fill="d9d9d9"/>
+            <w:tcMar>
+              <w:top w:w="100.0" w:type="dxa"/>
+              <w:left w:w="100.0" w:type="dxa"/>
+              <w:bottom w:w="100.0" w:type="dxa"/>
+              <w:right w:w="100.0" w:type="dxa"/>
+            </w:tcMar>
+          </w:tcPr>
+          <w:p>
+            <w:pPr>
+              <w:widowControl w:val="0"/>
+              <w:spacing w:line="240" w:lineRule="auto"/>
+              <w:contextualSpacing w:val="0"/>
+            </w:pPr>
+            <w:r>
+              <w:rPr>
+                <w:b w:val="1"/>
+                <w:rtl w:val="0"/>
+              </w:rPr>
+              <w:t xml:space="preserve">ID</w:t>
+            </w:r>
+          </w:p>
+        </w:tc>
+        <w:tc>
+          <w:tcPr>
+            <w:shd w:fill="d9d9d9"/>
+            <w:tcMar>
+              <w:top w:w="100.0" w:type="dxa"/>
+              <w:left w:w="100.0" w:type="dxa"/>
+              <w:bottom w:w="100.0" w:type="dxa"/>
+              <w:right w:w="100.0" w:type="dxa"/>
+            </w:tcMar>
+          </w:tcPr>
+          <w:p>
+            <w:pPr>
+              <w:widowControl w:val="0"/>
+              <w:spacing w:line="240" w:lineRule="auto"/>
+              <w:contextualSpacing w:val="0"/>
+            </w:pPr>
+            <w:r>
+              <w:rPr>
+                <w:b w:val="1"/>
+                <w:rtl w:val="0"/>
+              </w:rPr>
+              <w:t xml:space="preserve">Caso de Teste</w:t>
+            </w:r>
+          </w:p>
+        </w:tc>
+        <w:tc>
+          <w:tcPr>
+            <w:shd w:fill="d9d9d9"/>
+            <w:tcMar>
+              <w:top w:w="100.0" w:type="dxa"/>
+              <w:left w:w="100.0" w:type="dxa"/>
+              <w:bottom w:w="100.0" w:type="dxa"/>
+              <w:right w:w="100.0" w:type="dxa"/>
+            </w:tcMar>
+          </w:tcPr>
+          <w:p>
+            <w:pPr>
+              <w:widowControl w:val="0"/>
+              <w:spacing w:line="240" w:lineRule="auto"/>
+              <w:contextualSpacing w:val="0"/>
+            </w:pPr>
+            <w:r>
+              <w:rPr>
+                <w:b w:val="1"/>
+                <w:rtl w:val="0"/>
+              </w:rPr>
+              <w:t xml:space="preserve">Entrada</w:t>
+            </w:r>
+          </w:p>
+        </w:tc>
+        <w:tc>
+          <w:tcPr>
+            <w:shd w:fill="d9d9d9"/>
+            <w:tcMar>
+              <w:top w:w="100.0" w:type="dxa"/>
+              <w:left w:w="100.0" w:type="dxa"/>
+              <w:bottom w:w="100.0" w:type="dxa"/>
+              <w:right w:w="100.0" w:type="dxa"/>
+            </w:tcMar>
+          </w:tcPr>
+          <w:p>
+            <w:pPr>
+              <w:widowControl w:val="0"/>
+              <w:spacing w:line="240" w:lineRule="auto"/>
+              <w:contextualSpacing w:val="0"/>
+            </w:pPr>
+            <w:r>
+              <w:rPr>
+                <w:b w:val="1"/>
+                <w:rtl w:val="0"/>
+              </w:rPr>
+              <w:t xml:space="preserve">Saída esperada</w:t>
+            </w:r>
+          </w:p>
+        </w:tc>
+        <w:tc>
+          <w:tcPr>
+            <w:shd w:fill="d9d9d9"/>
+            <w:tcMar>
+              <w:top w:w="100.0" w:type="dxa"/>
+              <w:left w:w="100.0" w:type="dxa"/>
+              <w:bottom w:w="100.0" w:type="dxa"/>
+              <w:right w:w="100.0" w:type="dxa"/>
+            </w:tcMar>
+          </w:tcPr>
+          <w:p>
+            <w:pPr>
+              <w:widowControl w:val="0"/>
+              <w:spacing w:line="240" w:lineRule="auto"/>
+              <w:contextualSpacing w:val="0"/>
+            </w:pPr>
+            <w:r>
+              <w:rPr>
+                <w:b w:val="1"/>
+                <w:rtl w:val="0"/>
+              </w:rPr>
+              <w:t xml:space="preserve">Saída Obtida</w:t>
+            </w:r>
+          </w:p>
+        </w:tc>
+        <w:tc>
+          <w:tcPr>
+            <w:shd w:fill="d9d9d9"/>
+            <w:tcMar>
+              <w:top w:w="100.0" w:type="dxa"/>
+              <w:left w:w="100.0" w:type="dxa"/>
+              <w:bottom w:w="100.0" w:type="dxa"/>
+              <w:right w:w="100.0" w:type="dxa"/>
+            </w:tcMar>
+          </w:tcPr>
+          <w:p>
+            <w:pPr>
+              <w:widowControl w:val="0"/>
+              <w:spacing w:line="240" w:lineRule="auto"/>
+              <w:contextualSpacing w:val="0"/>
+            </w:pPr>
+            <w:r>
+              <w:rPr>
+                <w:b w:val="1"/>
+                <w:rtl w:val="0"/>
+              </w:rPr>
+              <w:t xml:space="preserve">Resultado</w:t>
+            </w:r>
+          </w:p>
+        </w:tc>
+      </w:tr>
+      <w:tr>
+        <w:trPr>
+          <w:trHeight w:val="420" w:hRule="atLeast"/>
+        </w:trPr>
+        <w:tc>
+          <w:tcPr>
+            <w:vMerge w:val="restart"/>
+            <w:tcMar>
+              <w:top w:w="100.0" w:type="dxa"/>
+              <w:left w:w="100.0" w:type="dxa"/>
+              <w:bottom w:w="100.0" w:type="dxa"/>
+              <w:right w:w="100.0" w:type="dxa"/>
+            </w:tcMar>
+          </w:tcPr>
+          <w:p>
+            <w:pPr>
+              <w:widowControl w:val="0"/>
+              <w:spacing w:line="240" w:lineRule="auto"/>
+              <w:contextualSpacing w:val="0"/>
+            </w:pPr>
+            <w:r>
+              <w:rPr>
+                <w:rtl w:val="0"/>
+              </w:rPr>
+              <w:t xml:space="preserve">TC001</w:t>
+            </w:r>
+          </w:p>
+        </w:tc>
+        <w:tc>
+          <w:tcPr>
+            <w:vMerge w:val="restart"/>
+            <w:tcMar>
+              <w:top w:w="100.0" w:type="dxa"/>
+              <w:left w:w="100.0" w:type="dxa"/>
+              <w:bottom w:w="100.0" w:type="dxa"/>
+              <w:right w:w="100.0" w:type="dxa"/>
+            </w:tcMar>
+          </w:tcPr>
+          <w:p>
+            <w:pPr>
+              <w:widowControl w:val="0"/>
+              <w:spacing w:line="240" w:lineRule="auto"/>
+              <w:contextualSpacing w:val="0"/>
+            </w:pPr>
+            <w:r>
+              <w:rPr>
+                <w:rtl w:val="0"/>
+              </w:rPr>
+              <w:t xml:space="preserve">Alocar uma disciplina a um docente qualquer</w:t>
+            </w:r>
+          </w:p>
+        </w:tc>
+        <w:tc>
+          <w:tcPr>
+            <w:vMerge w:val="restart"/>
+            <w:tcMar>
+              <w:top w:w="100.0" w:type="dxa"/>
+              <w:left w:w="100.0" w:type="dxa"/>
+              <w:bottom w:w="100.0" w:type="dxa"/>
+              <w:right w:w="100.0" w:type="dxa"/>
+            </w:tcMar>
+          </w:tcPr>
+          <w:p>
+            <w:pPr>
+              <w:widowControl w:val="0"/>
+              <w:spacing w:line="240" w:lineRule="auto"/>
+              <w:contextualSpacing w:val="0"/>
+            </w:pPr>
+            <w:r>
+              <w:rPr>
+                <w:rtl w:val="0"/>
+              </w:rPr>
+              <w:t xml:space="preserve">1 - Selecionar a opção </w:t>
+            </w:r>
+            <w:r>
+              <w:rPr>
+                <w:b w:val="1"/>
+                <w:rtl w:val="0"/>
+              </w:rPr>
+              <w:t xml:space="preserve">Turmas em Aberto</w:t>
+            </w:r>
+            <w:r>
+              <w:rPr>
+                <w:rtl w:val="0"/>
+              </w:rPr>
+              <w:t xml:space="preserve"> no menu </w:t>
+            </w:r>
+            <w:r>
+              <w:rPr>
+                <w:b w:val="1"/>
+                <w:rtl w:val="0"/>
+              </w:rPr>
+              <w:t xml:space="preserve">Distribuição de Disciplinas;</w:t>
+            </w:r>
+            <w:r>
+              <w:rPr>
+                <w:rtl w:val="0"/>
+              </w:rPr>
+            </w:r>
+          </w:p>
+          <w:p>
+            <w:pPr>
+              <w:widowControl w:val="0"/>
+              <w:spacing w:line="240" w:lineRule="auto"/>
+              <w:contextualSpacing w:val="0"/>
+            </w:pPr>
+            <w:r>
+              <w:rPr>
+                <w:rtl w:val="0"/>
+              </w:rPr>
+              <w:t xml:space="preserve">2 -</w:t>
+            </w:r>
+            <w:r>
+              <w:rPr>
+                <w:rtl w:val="0"/>
+              </w:rPr>
+              <w:t xml:space="preserve"> Selecionar a opção </w:t>
+            </w:r>
+            <w:r>
+              <w:rPr>
+                <w:b w:val="1"/>
+                <w:rtl w:val="0"/>
+              </w:rPr>
+              <w:t xml:space="preserve">Alocar Docente </w:t>
+            </w:r>
+            <w:r>
+              <w:rPr>
+                <w:rtl w:val="0"/>
+              </w:rPr>
+              <w:t xml:space="preserve">em uma das disciplinas disponíveis;</w:t>
+            </w:r>
+          </w:p>
+          <w:p>
+            <w:pPr>
+              <w:widowControl w:val="0"/>
+              <w:spacing w:line="240" w:lineRule="auto"/>
+              <w:contextualSpacing w:val="0"/>
+            </w:pPr>
+            <w:r>
+              <w:rPr>
+                <w:rtl w:val="0"/>
+              </w:rPr>
+              <w:t xml:space="preserve">3 - Se ainda não estiver selecionada, marcar a opção </w:t>
+            </w:r>
+            <w:r>
+              <w:rPr>
+                <w:b w:val="1"/>
+                <w:rtl w:val="0"/>
+              </w:rPr>
+              <w:t xml:space="preserve">Não</w:t>
+            </w:r>
+            <w:r>
+              <w:rPr>
+                <w:rtl w:val="0"/>
+              </w:rPr>
+              <w:t xml:space="preserve"> em</w:t>
+            </w:r>
+            <w:r>
+              <w:rPr>
+                <w:rtl w:val="0"/>
+              </w:rPr>
+              <w:t xml:space="preserve"> “Somente docentes com interesse na turma/disciplina?”</w:t>
+            </w:r>
+          </w:p>
+          <w:p>
+            <w:pPr>
+              <w:widowControl w:val="0"/>
+              <w:spacing w:line="240" w:lineRule="auto"/>
+              <w:contextualSpacing w:val="0"/>
+            </w:pPr>
+            <w:r>
+              <w:rPr>
+                <w:rtl w:val="0"/>
+              </w:rPr>
+              <w:t xml:space="preserve">4 - No docente desejado, selecionar a opção </w:t>
+            </w:r>
+            <w:r>
+              <w:rPr>
+                <w:b w:val="1"/>
+                <w:rtl w:val="0"/>
+              </w:rPr>
+              <w:t xml:space="preserve">Alocar docente para ministrar turma. </w:t>
+            </w:r>
+          </w:p>
+          <w:p>
+            <w:pPr>
+              <w:widowControl w:val="0"/>
+              <w:spacing w:line="240" w:lineRule="auto"/>
+              <w:contextualSpacing w:val="0"/>
+            </w:pPr>
+            <w:r>
+              <w:rPr>
+                <w:rtl w:val="0"/>
+              </w:rPr>
+            </w:r>
+          </w:p>
+        </w:tc>
+        <w:tc>
+          <w:tcPr>
+            <w:vMerge w:val="restart"/>
+            <w:tcMar>
+              <w:top w:w="100.0" w:type="dxa"/>
+              <w:left w:w="100.0" w:type="dxa"/>
+              <w:bottom w:w="100.0" w:type="dxa"/>
+              <w:right w:w="100.0" w:type="dxa"/>
+            </w:tcMar>
+          </w:tcPr>
+          <w:p>
+            <w:pPr>
+              <w:widowControl w:val="0"/>
+              <w:spacing w:line="240" w:lineRule="auto"/>
+              <w:contextualSpacing w:val="0"/>
+            </w:pPr>
+            <w:r>
+              <w:rPr>
+                <w:rtl w:val="0"/>
+              </w:rPr>
+              <w:t xml:space="preserve">1 - A tela </w:t>
+            </w:r>
+            <w:r>
+              <w:rPr>
+                <w:b w:val="1"/>
+                <w:rtl w:val="0"/>
+              </w:rPr>
+              <w:t xml:space="preserve">Lista de Turmas em Aberto</w:t>
+            </w:r>
+          </w:p>
+          <w:p>
+            <w:pPr>
+              <w:widowControl w:val="0"/>
+              <w:spacing w:line="240" w:lineRule="auto"/>
+              <w:contextualSpacing w:val="0"/>
+            </w:pPr>
+            <w:r>
+              <w:rPr>
+                <w:rtl w:val="0"/>
+              </w:rPr>
+              <w:t xml:space="preserve"> é</w:t>
+            </w:r>
+            <w:r>
+              <w:rPr>
+                <w:rtl w:val="0"/>
+              </w:rPr>
+              <w:t xml:space="preserve"> apresentada</w:t>
+            </w:r>
+          </w:p>
+          <w:p>
+            <w:pPr>
+              <w:widowControl w:val="0"/>
+              <w:spacing w:line="240" w:lineRule="auto"/>
+              <w:contextualSpacing w:val="0"/>
+            </w:pPr>
+            <w:r>
+              <w:rPr>
+                <w:rtl w:val="0"/>
+              </w:rPr>
+              <w:t xml:space="preserve">2 - Sistema apresenta a tela de filtros com a lista de docentes;</w:t>
+            </w:r>
+          </w:p>
+          <w:p>
+            <w:pPr>
+              <w:widowControl w:val="0"/>
+              <w:spacing w:line="240" w:lineRule="auto"/>
+              <w:contextualSpacing w:val="0"/>
+            </w:pPr>
+            <w:r>
+              <w:rPr>
+                <w:rtl w:val="0"/>
+              </w:rPr>
+              <w:t xml:space="preserve">3 -Sistema mostra todos os docentes que atendem aos filtros independente de ter ou não interesse registrado na disciplina; </w:t>
+            </w:r>
+          </w:p>
+          <w:p>
+            <w:pPr>
+              <w:widowControl w:val="0"/>
+              <w:spacing w:line="240" w:lineRule="auto"/>
+              <w:contextualSpacing w:val="0"/>
+            </w:pPr>
+            <w:r>
+              <w:rPr>
+                <w:rtl w:val="0"/>
+              </w:rPr>
+              <w:t xml:space="preserve">4 - Sistema faz a alocação e exibe a mensagem “Interesse na disciplina registrado com sucesso!”</w:t>
+            </w:r>
+            <w:r>
+              <w:rPr>
+                <w:rtl w:val="0"/>
+              </w:rPr>
+            </w:r>
+          </w:p>
+        </w:tc>
+        <w:tc>
+          <w:tcPr>
+            <w:tcMar>
+              <w:top w:w="100.0" w:type="dxa"/>
+              <w:left w:w="100.0" w:type="dxa"/>
+              <w:bottom w:w="100.0" w:type="dxa"/>
+              <w:right w:w="100.0" w:type="dxa"/>
+            </w:tcMar>
+          </w:tcPr>
+          <w:p>
+            <w:pPr>
+              <w:widowControl w:val="0"/>
+              <w:spacing w:line="240" w:lineRule="auto"/>
+              <w:contextualSpacing w:val="0"/>
+            </w:pPr>
+            <w:r>
+              <w:rPr>
+                <w:rtl w:val="0"/>
+              </w:rPr>
+              <w:t xml:space="preserve">Conforme esperado</w:t>
+            </w:r>
+          </w:p>
+        </w:tc>
+        <w:tc>
+          <w:tcPr>
+            <w:tcMar>
+              <w:top w:w="100.0" w:type="dxa"/>
+              <w:left w:w="100.0" w:type="dxa"/>
+              <w:bottom w:w="100.0" w:type="dxa"/>
+              <w:right w:w="100.0" w:type="dxa"/>
+            </w:tcMar>
+          </w:tcPr>
+          <w:p>
+            <w:pPr>
+              <w:widowControl w:val="0"/>
+              <w:spacing w:line="240" w:lineRule="auto"/>
+              <w:contextualSpacing w:val="0"/>
+            </w:pPr>
+            <w:r>
+              <w:rPr>
+                <w:rtl w:val="0"/>
+              </w:rPr>
+            </w:r>
+          </w:p>
+        </w:tc>
+      </w:tr>
+      <w:tr>
+        <w:trPr>
+          <w:trHeight w:val="420" w:hRule="atLeast"/>
+        </w:trPr>
+        <w:tc>
+          <w:tcPr>
+            <w:vMerge w:val="continue"/>
+            <w:tcMar>
+              <w:top w:w="100.0" w:type="dxa"/>
+              <w:left w:w="100.0" w:type="dxa"/>
+              <w:bottom w:w="100.0" w:type="dxa"/>
+              <w:right w:w="100.0" w:type="dxa"/>
+            </w:tcMar>
+          </w:tcPr>
+          <w:p>
+            <w:pPr>
+              <w:widowControl w:val="0"/>
+              <w:spacing w:line="240" w:lineRule="auto"/>
+              <w:contextualSpacing w:val="0"/>
+            </w:pPr>
+            <w:r>
+              <w:rPr>
+                <w:rtl w:val="0"/>
+              </w:rPr>
+            </w:r>
+          </w:p>
+        </w:tc>
+        <w:tc>
+          <w:tcPr>
+            <w:vMerge w:val="continue"/>
+            <w:tcMar>
+              <w:top w:w="100.0" w:type="dxa"/>
+              <w:left w:w="100.0" w:type="dxa"/>
+              <w:bottom w:w="100.0" w:type="dxa"/>
+              <w:right w:w="100.0" w:type="dxa"/>
+            </w:tcMar>
+          </w:tcPr>
+          <w:p>
+            <w:pPr>
+              <w:widowControl w:val="0"/>
+              <w:spacing w:line="240" w:lineRule="auto"/>
+              <w:contextualSpacing w:val="0"/>
+            </w:pPr>
+            <w:r>
+              <w:rPr>
+                <w:rtl w:val="0"/>
+              </w:rPr>
+            </w:r>
+          </w:p>
+        </w:tc>
+        <w:tc>
+          <w:tcPr>
+            <w:vMerge w:val="continue"/>
+            <w:tcMar>
+              <w:top w:w="100.0" w:type="dxa"/>
+              <w:left w:w="100.0" w:type="dxa"/>
+              <w:bottom w:w="100.0" w:type="dxa"/>
+              <w:right w:w="100.0" w:type="dxa"/>
+            </w:tcMar>
+          </w:tcPr>
+          <w:p>
+            <w:pPr>
+              <w:widowControl w:val="0"/>
+              <w:spacing w:after="0" w:before="0" w:line="240" w:lineRule="auto"/>
+              <w:ind w:left="0" w:firstLine="0"/>
+              <w:contextualSpacing w:val="0"/>
+            </w:pPr>
+            <w:r>
+              <w:rPr>
+                <w:rtl w:val="0"/>
+              </w:rPr>
+            </w:r>
+          </w:p>
+        </w:tc>
+        <w:tc>
+          <w:tcPr>
+            <w:vMerge w:val="continue"/>
+            <w:tcMar>
+              <w:top w:w="100.0" w:type="dxa"/>
+              <w:left w:w="100.0" w:type="dxa"/>
+              <w:bottom w:w="100.0" w:type="dxa"/>
+              <w:right w:w="100.0" w:type="dxa"/>
+            </w:tcMar>
+          </w:tcPr>
+          <w:p>
+            <w:pPr>
+              <w:widowControl w:val="0"/>
+              <w:spacing w:after="0" w:before="0" w:line="240" w:lineRule="auto"/>
+              <w:ind w:left="0" w:firstLine="0"/>
+              <w:contextualSpacing w:val="0"/>
+            </w:pPr>
+            <w:r>
+              <w:rPr>
+                <w:rtl w:val="0"/>
+              </w:rPr>
+            </w:r>
+          </w:p>
+        </w:tc>
+        <w:tc>
+          <w:tcPr>
+            <w:tcMar>
+              <w:top w:w="100.0" w:type="dxa"/>
+              <w:left w:w="100.0" w:type="dxa"/>
+              <w:bottom w:w="100.0" w:type="dxa"/>
+              <w:right w:w="100.0" w:type="dxa"/>
+            </w:tcMar>
+          </w:tcPr>
+          <w:p>
+            <w:pPr>
+              <w:widowControl w:val="0"/>
+              <w:spacing w:line="240" w:lineRule="auto"/>
+              <w:contextualSpacing w:val="0"/>
+            </w:pPr>
+            <w:r>
+              <w:rPr>
+                <w:rtl w:val="0"/>
+              </w:rPr>
+            </w:r>
+          </w:p>
+        </w:tc>
+        <w:tc>
+          <w:tcPr>
+            <w:tcMar>
+              <w:top w:w="100.0" w:type="dxa"/>
+              <w:left w:w="100.0" w:type="dxa"/>
+              <w:bottom w:w="100.0" w:type="dxa"/>
+              <w:right w:w="100.0" w:type="dxa"/>
+            </w:tcMar>
+          </w:tcPr>
+          <w:p>
+            <w:pPr>
+              <w:widowControl w:val="0"/>
+              <w:spacing w:line="240" w:lineRule="auto"/>
+              <w:contextualSpacing w:val="0"/>
+            </w:pPr>
+            <w:r>
+              <w:rPr>
+                <w:rtl w:val="0"/>
+              </w:rPr>
+            </w:r>
+          </w:p>
+        </w:tc>
+      </w:tr>
+      <w:tr>
+        <w:trPr>
+          <w:trHeight w:val="420" w:hRule="atLeast"/>
+        </w:trPr>
+        <w:tc>
+          <w:tcPr>
+            <w:vMerge w:val="restart"/>
+            <w:tcMar>
+              <w:top w:w="100.0" w:type="dxa"/>
+              <w:left w:w="100.0" w:type="dxa"/>
+              <w:bottom w:w="100.0" w:type="dxa"/>
+              <w:right w:w="100.0" w:type="dxa"/>
+            </w:tcMar>
+          </w:tcPr>
+          <w:p>
+            <w:pPr>
+              <w:widowControl w:val="0"/>
+              <w:spacing w:line="240" w:lineRule="auto"/>
+              <w:contextualSpacing w:val="0"/>
+            </w:pPr>
+            <w:r>
+              <w:rPr>
+                <w:rtl w:val="0"/>
+              </w:rPr>
+              <w:t xml:space="preserve">TC002</w:t>
+            </w:r>
+          </w:p>
+        </w:tc>
+        <w:tc>
+          <w:tcPr>
+            <w:vMerge w:val="restart"/>
+            <w:tcMar>
+              <w:top w:w="100.0" w:type="dxa"/>
+              <w:left w:w="100.0" w:type="dxa"/>
+              <w:bottom w:w="100.0" w:type="dxa"/>
+              <w:right w:w="100.0" w:type="dxa"/>
+            </w:tcMar>
+          </w:tcPr>
+          <w:p>
+            <w:pPr>
+              <w:widowControl w:val="0"/>
+              <w:spacing w:line="240" w:lineRule="auto"/>
+              <w:contextualSpacing w:val="0"/>
+            </w:pPr>
+            <w:r>
+              <w:rPr>
+                <w:rtl w:val="0"/>
+              </w:rPr>
+              <w:t xml:space="preserve">Alterar o docente alocado a uma disciplina</w:t>
+            </w:r>
+          </w:p>
+        </w:tc>
+        <w:tc>
+          <w:tcPr>
+            <w:vMerge w:val="restart"/>
+            <w:tcMar>
+              <w:top w:w="100.0" w:type="dxa"/>
+              <w:left w:w="100.0" w:type="dxa"/>
+              <w:bottom w:w="100.0" w:type="dxa"/>
+              <w:right w:w="100.0" w:type="dxa"/>
+            </w:tcMar>
+          </w:tcPr>
+          <w:p>
+            <w:pPr>
+              <w:widowControl w:val="0"/>
+              <w:spacing w:line="240" w:lineRule="auto"/>
+              <w:contextualSpacing w:val="0"/>
+            </w:pPr>
+            <w:r>
+              <w:rPr>
+                <w:rtl w:val="0"/>
+              </w:rPr>
+              <w:t xml:space="preserve">1 - Selecionar a opção </w:t>
+            </w:r>
+            <w:r>
+              <w:rPr>
+                <w:b w:val="1"/>
+                <w:rtl w:val="0"/>
+              </w:rPr>
+              <w:t xml:space="preserve">Turmas em Aberto</w:t>
+            </w:r>
+            <w:r>
+              <w:rPr>
+                <w:rtl w:val="0"/>
+              </w:rPr>
+              <w:t xml:space="preserve"> no menu </w:t>
+            </w:r>
+            <w:r>
+              <w:rPr>
+                <w:b w:val="1"/>
+                <w:rtl w:val="0"/>
+              </w:rPr>
+              <w:t xml:space="preserve">Distribuição de Disciplinas;</w:t>
+            </w:r>
+            <w:r>
+              <w:rPr>
+                <w:rtl w:val="0"/>
+              </w:rPr>
+            </w:r>
+          </w:p>
+          <w:p>
+            <w:pPr>
+              <w:widowControl w:val="0"/>
+              <w:spacing w:line="240" w:lineRule="auto"/>
+              <w:contextualSpacing w:val="0"/>
+            </w:pPr>
+            <w:r>
+              <w:rPr>
+                <w:rtl w:val="0"/>
+              </w:rPr>
+              <w:t xml:space="preserve">2 - Selecionar a opção </w:t>
+            </w:r>
+            <w:r>
+              <w:rPr>
+                <w:b w:val="1"/>
+                <w:rtl w:val="0"/>
+              </w:rPr>
+              <w:t xml:space="preserve">Alocar Docente </w:t>
+            </w:r>
+            <w:r>
+              <w:rPr>
+                <w:rtl w:val="0"/>
+              </w:rPr>
+              <w:t xml:space="preserve">em uma das disciplinas disponíveis;</w:t>
+            </w:r>
+          </w:p>
+          <w:p>
+            <w:pPr>
+              <w:widowControl w:val="0"/>
+              <w:spacing w:line="240" w:lineRule="auto"/>
+              <w:contextualSpacing w:val="0"/>
+            </w:pPr>
+            <w:r>
+              <w:rPr>
+                <w:rtl w:val="0"/>
+              </w:rPr>
+              <w:t xml:space="preserve">3 - Se ainda não estiver selecionada, marcar a opção </w:t>
+            </w:r>
+            <w:r>
+              <w:rPr>
+                <w:b w:val="1"/>
+                <w:rtl w:val="0"/>
+              </w:rPr>
+              <w:t xml:space="preserve">Não</w:t>
+            </w:r>
+            <w:r>
+              <w:rPr>
+                <w:rtl w:val="0"/>
+              </w:rPr>
+              <w:t xml:space="preserve"> em “Somente docentes com interesse na turma/disciplina?”</w:t>
+            </w:r>
+          </w:p>
+          <w:p>
+            <w:pPr>
+              <w:widowControl w:val="0"/>
+              <w:spacing w:line="240" w:lineRule="auto"/>
+              <w:contextualSpacing w:val="0"/>
+            </w:pPr>
+            <w:r>
+              <w:rPr>
+                <w:rtl w:val="0"/>
+              </w:rPr>
+              <w:t xml:space="preserve">4 - No docente desejado, selecionar a opção </w:t>
+            </w:r>
+            <w:r>
+              <w:rPr>
+                <w:b w:val="1"/>
+                <w:rtl w:val="0"/>
+              </w:rPr>
+              <w:t xml:space="preserve">Alocar docente para ministrar turma. </w:t>
+            </w:r>
+            <w:r>
+              <w:rPr>
+                <w:rtl w:val="0"/>
+              </w:rPr>
+            </w:r>
+          </w:p>
+        </w:tc>
+        <w:tc>
+          <w:tcPr>
+            <w:vMerge w:val="restart"/>
+            <w:tcMar>
+              <w:top w:w="100.0" w:type="dxa"/>
+              <w:left w:w="100.0" w:type="dxa"/>
+              <w:bottom w:w="100.0" w:type="dxa"/>
+              <w:right w:w="100.0" w:type="dxa"/>
+            </w:tcMar>
+          </w:tcPr>
+          <w:p>
+            <w:pPr>
+              <w:widowControl w:val="0"/>
+              <w:spacing w:line="240" w:lineRule="auto"/>
+              <w:contextualSpacing w:val="0"/>
+            </w:pPr>
+            <w:r>
+              <w:rPr>
+                <w:rtl w:val="0"/>
+              </w:rPr>
+              <w:t xml:space="preserve">1 - A tela </w:t>
+            </w:r>
+            <w:r>
+              <w:rPr>
+                <w:b w:val="1"/>
+                <w:rtl w:val="0"/>
+              </w:rPr>
+              <w:t xml:space="preserve">Lista de Turmas em Aberto</w:t>
+            </w:r>
+          </w:p>
+          <w:p>
+            <w:pPr>
+              <w:widowControl w:val="0"/>
+              <w:spacing w:line="240" w:lineRule="auto"/>
+              <w:contextualSpacing w:val="0"/>
+            </w:pPr>
+            <w:r>
+              <w:rPr>
+                <w:rtl w:val="0"/>
+              </w:rPr>
+              <w:t xml:space="preserve"> é apresentada</w:t>
+            </w:r>
+          </w:p>
+          <w:p>
+            <w:pPr>
+              <w:widowControl w:val="0"/>
+              <w:spacing w:line="240" w:lineRule="auto"/>
+              <w:contextualSpacing w:val="0"/>
+            </w:pPr>
+            <w:r>
+              <w:rPr>
+                <w:rtl w:val="0"/>
+              </w:rPr>
+              <w:t xml:space="preserve">2 - Sistema apresenta a tela de filtros com a lista de docentes;</w:t>
+            </w:r>
+          </w:p>
+          <w:p>
+            <w:pPr>
+              <w:widowControl w:val="0"/>
+              <w:spacing w:line="240" w:lineRule="auto"/>
+              <w:contextualSpacing w:val="0"/>
+            </w:pPr>
+            <w:r>
+              <w:rPr>
+                <w:rtl w:val="0"/>
+              </w:rPr>
+              <w:t xml:space="preserve">3 -Sistema mostra todos os docentes que atendem aos filtros independente de ter ou não interesse registrado na disciplina; </w:t>
+            </w:r>
+          </w:p>
+          <w:p>
+            <w:pPr>
+              <w:widowControl w:val="0"/>
+              <w:spacing w:line="240" w:lineRule="auto"/>
+              <w:contextualSpacing w:val="0"/>
+            </w:pPr>
+            <w:r>
+              <w:rPr>
+                <w:rtl w:val="0"/>
+              </w:rPr>
+              <w:t xml:space="preserve">4 - Sistema cancela a alocação anterior e aloca o novo docente na disciplina apresentando a mensagem “Interesse na disciplina registrado com sucesso!”</w:t>
+            </w:r>
+            <w:r>
+              <w:rPr>
+                <w:rtl w:val="0"/>
+              </w:rPr>
+            </w:r>
+          </w:p>
+        </w:tc>
+        <w:tc>
+          <w:tcPr>
+            <w:tcMar>
+              <w:top w:w="100.0" w:type="dxa"/>
+              <w:left w:w="100.0" w:type="dxa"/>
+              <w:bottom w:w="100.0" w:type="dxa"/>
+              <w:right w:w="100.0" w:type="dxa"/>
+            </w:tcMar>
+          </w:tcPr>
+          <w:p>
+            <w:pPr>
+              <w:widowControl w:val="0"/>
+              <w:spacing w:line="240" w:lineRule="auto"/>
+              <w:contextualSpacing w:val="0"/>
+            </w:pPr>
+            <w:r>
+              <w:rPr>
+                <w:rtl w:val="0"/>
+              </w:rPr>
+              <w:t xml:space="preserve">Conforme esperado</w:t>
+            </w:r>
+          </w:p>
+        </w:tc>
+        <w:tc>
+          <w:tcPr>
+            <w:tcMar>
+              <w:top w:w="100.0" w:type="dxa"/>
+              <w:left w:w="100.0" w:type="dxa"/>
+              <w:bottom w:w="100.0" w:type="dxa"/>
+              <w:right w:w="100.0" w:type="dxa"/>
+            </w:tcMar>
+          </w:tcPr>
+          <w:p>
+            <w:pPr>
+              <w:widowControl w:val="0"/>
+              <w:spacing w:line="240" w:lineRule="auto"/>
+              <w:contextualSpacing w:val="0"/>
+            </w:pPr>
+            <w:r>
+              <w:rPr>
+                <w:rtl w:val="0"/>
+              </w:rPr>
+            </w:r>
+          </w:p>
+        </w:tc>
+      </w:tr>
+      <w:tr>
+        <w:trPr>
+          <w:trHeight w:val="420" w:hRule="atLeast"/>
+        </w:trPr>
+        <w:tc>
+          <w:tcPr>
+            <w:vMerge w:val="continue"/>
+            <w:tcMar>
+              <w:top w:w="100.0" w:type="dxa"/>
+              <w:left w:w="100.0" w:type="dxa"/>
+              <w:bottom w:w="100.0" w:type="dxa"/>
+              <w:right w:w="100.0" w:type="dxa"/>
+            </w:tcMar>
+          </w:tcPr>
+          <w:p>
+            <w:pPr>
+              <w:widowControl w:val="0"/>
+              <w:spacing w:line="240" w:lineRule="auto"/>
+              <w:contextualSpacing w:val="0"/>
+            </w:pPr>
+            <w:r>
+              <w:rPr>
+                <w:rtl w:val="0"/>
+              </w:rPr>
+            </w:r>
+          </w:p>
+        </w:tc>
+        <w:tc>
+          <w:tcPr>
+            <w:vMerge w:val="continue"/>
+            <w:tcMar>
+              <w:top w:w="100.0" w:type="dxa"/>
+              <w:left w:w="100.0" w:type="dxa"/>
+              <w:bottom w:w="100.0" w:type="dxa"/>
+              <w:right w:w="100.0" w:type="dxa"/>
+            </w:tcMar>
+          </w:tcPr>
+          <w:p>
+            <w:pPr>
+              <w:widowControl w:val="0"/>
+              <w:spacing w:line="240" w:lineRule="auto"/>
+              <w:contextualSpacing w:val="0"/>
+            </w:pPr>
+            <w:r>
+              <w:rPr>
+                <w:rtl w:val="0"/>
+              </w:rPr>
+            </w:r>
+          </w:p>
+        </w:tc>
+        <w:tc>
+          <w:tcPr>
+            <w:vMerge w:val="continue"/>
+            <w:tcMar>
+              <w:top w:w="100.0" w:type="dxa"/>
+              <w:left w:w="100.0" w:type="dxa"/>
+              <w:bottom w:w="100.0" w:type="dxa"/>
+              <w:right w:w="100.0" w:type="dxa"/>
+            </w:tcMar>
+          </w:tcPr>
+          <w:p>
+            <w:pPr>
+              <w:widowControl w:val="0"/>
+              <w:spacing w:after="0" w:before="0" w:line="240" w:lineRule="auto"/>
+              <w:ind w:left="0" w:firstLine="0"/>
+              <w:contextualSpacing w:val="0"/>
+            </w:pPr>
+            <w:r>
+              <w:rPr>
+                <w:rtl w:val="0"/>
+              </w:rPr>
+            </w:r>
+          </w:p>
+        </w:tc>
+        <w:tc>
+          <w:tcPr>
+            <w:vMerge w:val="continue"/>
+            <w:tcMar>
+              <w:top w:w="100.0" w:type="dxa"/>
+              <w:left w:w="100.0" w:type="dxa"/>
+              <w:bottom w:w="100.0" w:type="dxa"/>
+              <w:right w:w="100.0" w:type="dxa"/>
+            </w:tcMar>
+          </w:tcPr>
+          <w:p>
+            <w:pPr>
+              <w:widowControl w:val="0"/>
+              <w:spacing w:after="0" w:before="0" w:line="240" w:lineRule="auto"/>
+              <w:ind w:left="0" w:firstLine="0"/>
+              <w:contextualSpacing w:val="0"/>
+            </w:pPr>
+            <w:r>
+              <w:rPr>
+                <w:rtl w:val="0"/>
+              </w:rPr>
+            </w:r>
+          </w:p>
+        </w:tc>
+        <w:tc>
+          <w:tcPr>
+            <w:tcMar>
+              <w:top w:w="100.0" w:type="dxa"/>
+              <w:left w:w="100.0" w:type="dxa"/>
+              <w:bottom w:w="100.0" w:type="dxa"/>
+              <w:right w:w="100.0" w:type="dxa"/>
+            </w:tcMar>
+          </w:tcPr>
+          <w:p>
+            <w:pPr>
+              <w:widowControl w:val="0"/>
+              <w:spacing w:line="240" w:lineRule="auto"/>
+              <w:contextualSpacing w:val="0"/>
+            </w:pPr>
+            <w:r>
+              <w:rPr>
+                <w:rtl w:val="0"/>
+              </w:rPr>
+            </w:r>
+          </w:p>
+        </w:tc>
+        <w:tc>
+          <w:tcPr>
+            <w:tcMar>
+              <w:top w:w="100.0" w:type="dxa"/>
+              <w:left w:w="100.0" w:type="dxa"/>
+              <w:bottom w:w="100.0" w:type="dxa"/>
+              <w:right w:w="100.0" w:type="dxa"/>
+            </w:tcMar>
+          </w:tcPr>
+          <w:p>
+            <w:pPr>
+              <w:widowControl w:val="0"/>
+              <w:spacing w:line="240" w:lineRule="auto"/>
+              <w:contextualSpacing w:val="0"/>
+            </w:pPr>
+            <w:r>
+              <w:rPr>
+                <w:rtl w:val="0"/>
+              </w:rPr>
+            </w:r>
+          </w:p>
+        </w:tc>
+      </w:tr>
+      <w:tr>
+        <w:trPr>
+          <w:trHeight w:val="420" w:hRule="atLeast"/>
+        </w:trPr>
+        <w:tc>
+          <w:tcPr>
+            <w:vMerge w:val="restart"/>
+            <w:tcMar>
+              <w:top w:w="100.0" w:type="dxa"/>
+              <w:left w:w="100.0" w:type="dxa"/>
+              <w:bottom w:w="100.0" w:type="dxa"/>
+              <w:right w:w="100.0" w:type="dxa"/>
+            </w:tcMar>
+          </w:tcPr>
+          <w:p>
+            <w:pPr>
+              <w:widowControl w:val="0"/>
+              <w:spacing w:line="240" w:lineRule="auto"/>
+              <w:contextualSpacing w:val="0"/>
+            </w:pPr>
+            <w:r>
+              <w:rPr>
+                <w:rtl w:val="0"/>
+              </w:rPr>
+              <w:t xml:space="preserve">TC003</w:t>
+            </w:r>
+          </w:p>
+        </w:tc>
+        <w:tc>
+          <w:tcPr>
+            <w:vMerge w:val="restart"/>
+            <w:tcMar>
+              <w:top w:w="100.0" w:type="dxa"/>
+              <w:left w:w="100.0" w:type="dxa"/>
+              <w:bottom w:w="100.0" w:type="dxa"/>
+              <w:right w:w="100.0" w:type="dxa"/>
+            </w:tcMar>
+          </w:tcPr>
+          <w:p>
+            <w:pPr>
+              <w:widowControl w:val="0"/>
+              <w:spacing w:line="240" w:lineRule="auto"/>
+              <w:contextualSpacing w:val="0"/>
+            </w:pPr>
+            <w:r>
+              <w:rPr>
+                <w:rtl w:val="0"/>
+              </w:rPr>
+              <w:t xml:space="preserve">Excluir o docente alocado a uma disciplina</w:t>
+            </w:r>
+          </w:p>
+        </w:tc>
+        <w:tc>
+          <w:tcPr>
+            <w:vMerge w:val="restart"/>
+            <w:tcMar>
+              <w:top w:w="100.0" w:type="dxa"/>
+              <w:left w:w="100.0" w:type="dxa"/>
+              <w:bottom w:w="100.0" w:type="dxa"/>
+              <w:right w:w="100.0" w:type="dxa"/>
+            </w:tcMar>
+          </w:tcPr>
+          <w:p>
+            <w:pPr>
+              <w:widowControl w:val="0"/>
+              <w:spacing w:line="240" w:lineRule="auto"/>
+              <w:contextualSpacing w:val="0"/>
+            </w:pPr>
+            <w:r>
+              <w:rPr>
+                <w:rtl w:val="0"/>
+              </w:rPr>
+              <w:t xml:space="preserve">1 - Selecionar a opção </w:t>
+            </w:r>
+            <w:r>
+              <w:rPr>
+                <w:b w:val="1"/>
+                <w:rtl w:val="0"/>
+              </w:rPr>
+              <w:t xml:space="preserve">Turmas em Aberto</w:t>
+            </w:r>
+            <w:r>
+              <w:rPr>
+                <w:rtl w:val="0"/>
+              </w:rPr>
+              <w:t xml:space="preserve"> no menu </w:t>
+            </w:r>
+            <w:r>
+              <w:rPr>
+                <w:b w:val="1"/>
+                <w:rtl w:val="0"/>
+              </w:rPr>
+              <w:t xml:space="preserve">Distribuição de Disciplinas;</w:t>
+            </w:r>
+            <w:r>
+              <w:rPr>
+                <w:rtl w:val="0"/>
+              </w:rPr>
+            </w:r>
+          </w:p>
+          <w:p>
+            <w:pPr>
+              <w:widowControl w:val="0"/>
+              <w:spacing w:line="240" w:lineRule="auto"/>
+              <w:contextualSpacing w:val="0"/>
+            </w:pPr>
+            <w:r>
+              <w:rPr>
+                <w:rtl w:val="0"/>
+              </w:rPr>
+              <w:t xml:space="preserve">2 - Selecionar a opção </w:t>
+            </w:r>
+            <w:r>
+              <w:rPr>
+                <w:b w:val="1"/>
+                <w:rtl w:val="0"/>
+              </w:rPr>
+              <w:t xml:space="preserve">Alocar Docente </w:t>
+            </w:r>
+            <w:r>
+              <w:rPr>
+                <w:rtl w:val="0"/>
+              </w:rPr>
+              <w:t xml:space="preserve">em uma das disciplinas disponíveis;</w:t>
+            </w:r>
+          </w:p>
+          <w:p>
+            <w:pPr>
+              <w:widowControl w:val="0"/>
+              <w:spacing w:line="240" w:lineRule="auto"/>
+              <w:contextualSpacing w:val="0"/>
+            </w:pPr>
+            <w:r>
+              <w:rPr>
+                <w:rtl w:val="0"/>
+              </w:rPr>
+              <w:t xml:space="preserve">3 - No docente desejado, selecionar a opção </w:t>
+            </w:r>
+            <w:r>
+              <w:rPr>
+                <w:b w:val="1"/>
+                <w:rtl w:val="0"/>
+              </w:rPr>
+              <w:t xml:space="preserve">Cancelar inscrição do docente para ministrar turma</w:t>
+            </w:r>
+          </w:p>
+        </w:tc>
+        <w:tc>
+          <w:tcPr>
+            <w:vMerge w:val="restart"/>
+            <w:tcMar>
+              <w:top w:w="100.0" w:type="dxa"/>
+              <w:left w:w="100.0" w:type="dxa"/>
+              <w:bottom w:w="100.0" w:type="dxa"/>
+              <w:right w:w="100.0" w:type="dxa"/>
+            </w:tcMar>
+          </w:tcPr>
+          <w:p>
+            <w:pPr>
+              <w:widowControl w:val="0"/>
+              <w:spacing w:line="240" w:lineRule="auto"/>
+              <w:contextualSpacing w:val="0"/>
+            </w:pPr>
+            <w:r>
+              <w:rPr>
+                <w:rtl w:val="0"/>
+              </w:rPr>
+              <w:t xml:space="preserve">1 - A tela </w:t>
+            </w:r>
+            <w:r>
+              <w:rPr>
+                <w:b w:val="1"/>
+                <w:rtl w:val="0"/>
+              </w:rPr>
+              <w:t xml:space="preserve">Lista de Turmas em Aberto</w:t>
+            </w:r>
+          </w:p>
+          <w:p>
+            <w:pPr>
+              <w:widowControl w:val="0"/>
+              <w:spacing w:line="240" w:lineRule="auto"/>
+              <w:contextualSpacing w:val="0"/>
+            </w:pPr>
+            <w:r>
+              <w:rPr>
+                <w:rtl w:val="0"/>
+              </w:rPr>
+              <w:t xml:space="preserve"> é apresentada</w:t>
+            </w:r>
+          </w:p>
+          <w:p>
+            <w:pPr>
+              <w:widowControl w:val="0"/>
+              <w:spacing w:line="240" w:lineRule="auto"/>
+              <w:contextualSpacing w:val="0"/>
+            </w:pPr>
+            <w:r>
+              <w:rPr>
+                <w:rtl w:val="0"/>
+              </w:rPr>
+              <w:t xml:space="preserve">2 - Sistema apresenta a tela de filtros com a lista de docentes e o docente alocado;</w:t>
+            </w:r>
+          </w:p>
+          <w:p>
+            <w:pPr>
+              <w:widowControl w:val="0"/>
+              <w:spacing w:line="240" w:lineRule="auto"/>
+              <w:contextualSpacing w:val="0"/>
+            </w:pPr>
+            <w:r>
+              <w:rPr>
+                <w:rtl w:val="0"/>
+              </w:rPr>
+              <w:t xml:space="preserve">3 - Sistema cancela a alocação do docente na disciplina apresentando a mensagem “Interesse na disciplina cancelado com sucesso!”</w:t>
+            </w:r>
+          </w:p>
+        </w:tc>
+        <w:tc>
+          <w:tcPr>
+            <w:vMerge w:val="restart"/>
+            <w:tcMar>
+              <w:top w:w="100.0" w:type="dxa"/>
+              <w:left w:w="100.0" w:type="dxa"/>
+              <w:bottom w:w="100.0" w:type="dxa"/>
+              <w:right w:w="100.0" w:type="dxa"/>
+            </w:tcMar>
+          </w:tcPr>
+          <w:p>
+            <w:pPr>
+              <w:widowControl w:val="0"/>
+              <w:spacing w:line="240" w:lineRule="auto"/>
+              <w:contextualSpacing w:val="0"/>
+            </w:pPr>
+            <w:r>
+              <w:rPr>
+                <w:rtl w:val="0"/>
+              </w:rPr>
+              <w:t xml:space="preserve">// os filtros podem esconder o docente alocado! Isso deve ser observado</w:t>
+            </w:r>
+          </w:p>
+        </w:tc>
+        <w:tc>
+          <w:tcPr>
+            <w:vMerge w:val="restart"/>
+            <w:tcMar>
+              <w:top w:w="100.0" w:type="dxa"/>
+              <w:left w:w="100.0" w:type="dxa"/>
+              <w:bottom w:w="100.0" w:type="dxa"/>
+              <w:right w:w="100.0" w:type="dxa"/>
+            </w:tcMar>
+          </w:tcPr>
+          <w:p>
+            <w:pPr>
+              <w:widowControl w:val="0"/>
+              <w:spacing w:line="240" w:lineRule="auto"/>
+              <w:contextualSpacing w:val="0"/>
+            </w:pPr>
+            <w:r>
+              <w:rPr>
+                <w:rtl w:val="0"/>
+              </w:rPr>
+            </w:r>
+          </w:p>
+        </w:tc>
+      </w:tr>
+      <w:tr>
+        <w:trPr>
+          <w:trHeight w:val="420" w:hRule="atLeast"/>
+        </w:trPr>
+        <w:tc>
+          <w:tcPr>
+            <w:vMerge w:val="continue"/>
+            <w:tcMar>
+              <w:top w:w="100.0" w:type="dxa"/>
+              <w:left w:w="100.0" w:type="dxa"/>
+              <w:bottom w:w="100.0" w:type="dxa"/>
+              <w:right w:w="100.0" w:type="dxa"/>
+            </w:tcMar>
+          </w:tcPr>
+          <w:p>
+            <w:pPr>
+              <w:widowControl w:val="0"/>
+              <w:spacing w:line="240" w:lineRule="auto"/>
+              <w:contextualSpacing w:val="0"/>
+            </w:pPr>
+            <w:r>
+              <w:rPr>
+                <w:rtl w:val="0"/>
+              </w:rPr>
+            </w:r>
+          </w:p>
+        </w:tc>
+        <w:tc>
+          <w:tcPr>
+            <w:vMerge w:val="continue"/>
+            <w:tcMar>
+              <w:top w:w="100.0" w:type="dxa"/>
+              <w:left w:w="100.0" w:type="dxa"/>
+              <w:bottom w:w="100.0" w:type="dxa"/>
+              <w:right w:w="100.0" w:type="dxa"/>
+            </w:tcMar>
+          </w:tcPr>
+          <w:p>
+            <w:pPr>
+              <w:widowControl w:val="0"/>
+              <w:spacing w:line="240" w:lineRule="auto"/>
+              <w:contextualSpacing w:val="0"/>
+            </w:pPr>
+            <w:r>
+              <w:rPr>
+                <w:rtl w:val="0"/>
+              </w:rPr>
+            </w:r>
+          </w:p>
+        </w:tc>
+        <w:tc>
+          <w:tcPr>
+            <w:vMerge w:val="continue"/>
+            <w:tcMar>
+              <w:top w:w="100.0" w:type="dxa"/>
+              <w:left w:w="100.0" w:type="dxa"/>
+              <w:bottom w:w="100.0" w:type="dxa"/>
+              <w:right w:w="100.0" w:type="dxa"/>
+            </w:tcMar>
+          </w:tcPr>
+          <w:p>
+            <w:pPr>
+              <w:widowControl w:val="0"/>
+              <w:spacing w:after="0" w:before="0" w:line="240" w:lineRule="auto"/>
+              <w:ind w:left="0" w:firstLine="0"/>
+              <w:contextualSpacing w:val="0"/>
+            </w:pPr>
+            <w:r>
+              <w:rPr>
+                <w:rtl w:val="0"/>
+              </w:rPr>
+            </w:r>
+          </w:p>
+        </w:tc>
+        <w:tc>
+          <w:tcPr>
+            <w:vMerge w:val="continue"/>
+            <w:tcMar>
+              <w:top w:w="100.0" w:type="dxa"/>
+              <w:left w:w="100.0" w:type="dxa"/>
+              <w:bottom w:w="100.0" w:type="dxa"/>
+              <w:right w:w="100.0" w:type="dxa"/>
+            </w:tcMar>
+          </w:tcPr>
+          <w:p>
+            <w:pPr>
+              <w:widowControl w:val="0"/>
+              <w:spacing w:after="0" w:before="0" w:line="240" w:lineRule="auto"/>
+              <w:ind w:left="0" w:firstLine="0"/>
+              <w:contextualSpacing w:val="0"/>
+            </w:pPr>
+            <w:r>
+              <w:rPr>
+                <w:rtl w:val="0"/>
+              </w:rPr>
+            </w:r>
+          </w:p>
+        </w:tc>
+        <w:tc>
+          <w:tcPr>
+            <w:vMerge w:val="continue"/>
+            <w:tcMar>
+              <w:top w:w="100.0" w:type="dxa"/>
+              <w:left w:w="100.0" w:type="dxa"/>
+              <w:bottom w:w="100.0" w:type="dxa"/>
+              <w:right w:w="100.0" w:type="dxa"/>
+            </w:tcMar>
+          </w:tcPr>
+          <w:p>
+            <w:pPr>
+              <w:widowControl w:val="0"/>
+              <w:spacing w:after="0" w:before="0" w:line="240" w:lineRule="auto"/>
+              <w:ind w:left="0" w:firstLine="0"/>
+              <w:contextualSpacing w:val="0"/>
+            </w:pPr>
+            <w:r>
+              <w:rPr>
+                <w:rtl w:val="0"/>
+              </w:rPr>
+            </w:r>
+          </w:p>
+        </w:tc>
+        <w:tc>
+          <w:tcPr>
+            <w:vMerge w:val="continue"/>
+            <w:tcMar>
+              <w:top w:w="100.0" w:type="dxa"/>
+              <w:left w:w="100.0" w:type="dxa"/>
+              <w:bottom w:w="100.0" w:type="dxa"/>
+              <w:right w:w="100.0" w:type="dxa"/>
+            </w:tcMar>
+          </w:tcPr>
+          <w:p>
+            <w:pPr>
+              <w:widowControl w:val="0"/>
+              <w:spacing w:after="0" w:before="0" w:line="240" w:lineRule="auto"/>
+              <w:ind w:left="0" w:firstLine="0"/>
+              <w:contextualSpacing w:val="0"/>
+            </w:pPr>
+            <w:r>
+              <w:rPr>
+                <w:rtl w:val="0"/>
+              </w:rPr>
+            </w:r>
+          </w:p>
+        </w:tc>
+      </w:tr>
+      <w:tr>
+        <w:trPr>
+          <w:trHeight w:val="420" w:hRule="atLeast"/>
+        </w:trPr>
+        <w:tc>
+          <w:tcPr>
+            <w:vMerge w:val="restart"/>
+            <w:tcMar>
+              <w:top w:w="100.0" w:type="dxa"/>
+              <w:left w:w="100.0" w:type="dxa"/>
+              <w:bottom w:w="100.0" w:type="dxa"/>
+              <w:right w:w="100.0" w:type="dxa"/>
+            </w:tcMar>
+          </w:tcPr>
+          <w:p>
+            <w:pPr>
+              <w:widowControl w:val="0"/>
+              <w:spacing w:line="240" w:lineRule="auto"/>
+              <w:contextualSpacing w:val="0"/>
+            </w:pPr>
+            <w:r>
+              <w:rPr>
+                <w:rtl w:val="0"/>
+              </w:rPr>
+              <w:t xml:space="preserve">TC004</w:t>
+            </w:r>
+          </w:p>
+        </w:tc>
+        <w:tc>
+          <w:tcPr>
+            <w:vMerge w:val="restart"/>
+            <w:tcMar>
+              <w:top w:w="100.0" w:type="dxa"/>
+              <w:left w:w="100.0" w:type="dxa"/>
+              <w:bottom w:w="100.0" w:type="dxa"/>
+              <w:right w:w="100.0" w:type="dxa"/>
+            </w:tcMar>
+          </w:tcPr>
+          <w:p>
+            <w:pPr>
+              <w:widowControl w:val="0"/>
+              <w:spacing w:line="240" w:lineRule="auto"/>
+              <w:contextualSpacing w:val="0"/>
+            </w:pPr>
+            <w:r>
+              <w:rPr>
+                <w:rtl w:val="0"/>
+              </w:rPr>
+              <w:t xml:space="preserve">Alocar disciplina e verificar status de interesse</w:t>
+            </w:r>
+          </w:p>
+        </w:tc>
+        <w:tc>
+          <w:tcPr>
+            <w:vMerge w:val="restart"/>
+            <w:tcMar>
+              <w:top w:w="100.0" w:type="dxa"/>
+              <w:left w:w="100.0" w:type="dxa"/>
+              <w:bottom w:w="100.0" w:type="dxa"/>
+              <w:right w:w="100.0" w:type="dxa"/>
+            </w:tcMar>
+          </w:tcPr>
+          <w:p>
+            <w:pPr>
+              <w:widowControl w:val="0"/>
+              <w:spacing w:line="240" w:lineRule="auto"/>
+              <w:contextualSpacing w:val="0"/>
+            </w:pPr>
+            <w:r>
+              <w:rPr>
+                <w:rtl w:val="0"/>
+              </w:rPr>
+              <w:t xml:space="preserve">1 - Selecionar a opção </w:t>
+            </w:r>
+            <w:r>
+              <w:rPr>
+                <w:b w:val="1"/>
+                <w:rtl w:val="0"/>
+              </w:rPr>
+              <w:t xml:space="preserve">Turmas em Aberto</w:t>
+            </w:r>
+            <w:r>
+              <w:rPr>
+                <w:rtl w:val="0"/>
+              </w:rPr>
+              <w:t xml:space="preserve"> no menu </w:t>
+            </w:r>
+            <w:r>
+              <w:rPr>
+                <w:b w:val="1"/>
+                <w:rtl w:val="0"/>
+              </w:rPr>
+              <w:t xml:space="preserve">Distribuição de Disciplinas;</w:t>
+            </w:r>
+            <w:r>
+              <w:rPr>
+                <w:rtl w:val="0"/>
+              </w:rPr>
+            </w:r>
+          </w:p>
+          <w:p>
+            <w:pPr>
+              <w:widowControl w:val="0"/>
+              <w:spacing w:line="240" w:lineRule="auto"/>
+              <w:contextualSpacing w:val="0"/>
+            </w:pPr>
+            <w:r>
+              <w:rPr>
+                <w:rtl w:val="0"/>
+              </w:rPr>
+              <w:t xml:space="preserve">2 - Selecionar a opção </w:t>
+            </w:r>
+            <w:r>
+              <w:rPr>
+                <w:b w:val="1"/>
+                <w:rtl w:val="0"/>
+              </w:rPr>
+              <w:t xml:space="preserve">Alocar Docente </w:t>
+            </w:r>
+            <w:r>
+              <w:rPr>
+                <w:rtl w:val="0"/>
+              </w:rPr>
+              <w:t xml:space="preserve">em uma das disciplinas disponíveis;</w:t>
+            </w:r>
+          </w:p>
+          <w:p>
+            <w:pPr>
+              <w:widowControl w:val="0"/>
+              <w:spacing w:line="240" w:lineRule="auto"/>
+              <w:contextualSpacing w:val="0"/>
+            </w:pPr>
+            <w:r>
+              <w:rPr>
+                <w:rtl w:val="0"/>
+              </w:rPr>
+              <w:t xml:space="preserve">3 - Se ainda não estiver selecionada, marcar a opção </w:t>
+            </w:r>
+            <w:r>
+              <w:rPr>
+                <w:b w:val="1"/>
+                <w:rtl w:val="0"/>
+              </w:rPr>
+              <w:t xml:space="preserve">Não</w:t>
+            </w:r>
+            <w:r>
+              <w:rPr>
+                <w:rtl w:val="0"/>
+              </w:rPr>
+              <w:t xml:space="preserve"> em “Somente docentes com interesse na turma/disciplina?”</w:t>
+            </w:r>
+          </w:p>
+          <w:p>
+            <w:pPr>
+              <w:widowControl w:val="0"/>
+              <w:spacing w:line="240" w:lineRule="auto"/>
+              <w:contextualSpacing w:val="0"/>
+            </w:pPr>
+            <w:r>
+              <w:rPr>
+                <w:rtl w:val="0"/>
+              </w:rPr>
+              <w:t xml:space="preserve">4 - No docente desejado (selecionar docente que não tenha interesse na turma), selecionar a opção </w:t>
+            </w:r>
+            <w:r>
+              <w:rPr>
+                <w:b w:val="1"/>
+                <w:rtl w:val="0"/>
+              </w:rPr>
+              <w:t xml:space="preserve">Alocar docente para ministrar turma. </w:t>
+            </w:r>
+          </w:p>
+          <w:p>
+            <w:pPr>
+              <w:widowControl w:val="0"/>
+              <w:spacing w:line="240" w:lineRule="auto"/>
+              <w:contextualSpacing w:val="0"/>
+            </w:pPr>
+            <w:r>
+              <w:rPr>
+                <w:rtl w:val="0"/>
+              </w:rPr>
+            </w:r>
+          </w:p>
+        </w:tc>
+        <w:tc>
+          <w:tcPr>
+            <w:vMerge w:val="restart"/>
+            <w:tcMar>
+              <w:top w:w="100.0" w:type="dxa"/>
+              <w:left w:w="100.0" w:type="dxa"/>
+              <w:bottom w:w="100.0" w:type="dxa"/>
+              <w:right w:w="100.0" w:type="dxa"/>
+            </w:tcMar>
+          </w:tcPr>
+          <w:p>
+            <w:pPr>
+              <w:widowControl w:val="0"/>
+              <w:spacing w:line="240" w:lineRule="auto"/>
+              <w:contextualSpacing w:val="0"/>
+            </w:pPr>
+            <w:r>
+              <w:rPr>
+                <w:rtl w:val="0"/>
+              </w:rPr>
+              <w:t xml:space="preserve">1 - A tela </w:t>
+            </w:r>
+            <w:r>
+              <w:rPr>
+                <w:b w:val="1"/>
+                <w:rtl w:val="0"/>
+              </w:rPr>
+              <w:t xml:space="preserve">Lista de Turmas em Aberto</w:t>
+            </w:r>
+          </w:p>
+          <w:p>
+            <w:pPr>
+              <w:widowControl w:val="0"/>
+              <w:spacing w:line="240" w:lineRule="auto"/>
+              <w:contextualSpacing w:val="0"/>
+            </w:pPr>
+            <w:r>
+              <w:rPr>
+                <w:rtl w:val="0"/>
+              </w:rPr>
+              <w:t xml:space="preserve"> é apresentada</w:t>
+            </w:r>
+          </w:p>
+          <w:p>
+            <w:pPr>
+              <w:widowControl w:val="0"/>
+              <w:spacing w:line="240" w:lineRule="auto"/>
+              <w:contextualSpacing w:val="0"/>
+            </w:pPr>
+            <w:r>
+              <w:rPr>
+                <w:rtl w:val="0"/>
+              </w:rPr>
+              <w:t xml:space="preserve">2 - Sistema apresenta a tela de filtros com a lista de docentes;</w:t>
+            </w:r>
+          </w:p>
+          <w:p>
+            <w:pPr>
+              <w:widowControl w:val="0"/>
+              <w:spacing w:line="240" w:lineRule="auto"/>
+              <w:contextualSpacing w:val="0"/>
+            </w:pPr>
+            <w:r>
+              <w:rPr>
+                <w:rtl w:val="0"/>
+              </w:rPr>
+              <w:t xml:space="preserve">3 -Sistema mostra todos os docentes que atendem aos filtros independente de ter ou não interesse registrado na disciplina; </w:t>
+            </w:r>
+          </w:p>
+          <w:p>
+            <w:pPr>
+              <w:widowControl w:val="0"/>
+              <w:spacing w:line="240" w:lineRule="auto"/>
+              <w:contextualSpacing w:val="0"/>
+            </w:pPr>
+            <w:r>
+              <w:rPr>
+                <w:rtl w:val="0"/>
+              </w:rPr>
+              <w:t xml:space="preserve">4 - Sistema faz a alocação e exibe a mensagem “Interesse na disciplina registrado com sucesso!”. O docente deve ser alocado a disciplina mas esta não deve ser registrada como disciplina de interesse desse docente.</w:t>
+            </w:r>
+          </w:p>
+        </w:tc>
+        <w:tc>
+          <w:tcPr>
+            <w:vMerge w:val="restart"/>
+            <w:tcMar>
+              <w:top w:w="100.0" w:type="dxa"/>
+              <w:left w:w="100.0" w:type="dxa"/>
+              <w:bottom w:w="100.0" w:type="dxa"/>
+              <w:right w:w="100.0" w:type="dxa"/>
+            </w:tcMar>
+          </w:tcPr>
+          <w:p>
+            <w:pPr>
+              <w:widowControl w:val="0"/>
+              <w:spacing w:line="240" w:lineRule="auto"/>
+              <w:contextualSpacing w:val="0"/>
+            </w:pPr>
+            <w:r>
+              <w:rPr>
+                <w:rtl w:val="0"/>
+              </w:rPr>
+            </w:r>
+          </w:p>
+          <w:p>
+            <w:pPr>
+              <w:widowControl w:val="0"/>
+              <w:spacing w:line="240" w:lineRule="auto"/>
+              <w:contextualSpacing w:val="0"/>
+            </w:pPr>
+            <w:r>
+              <w:rPr>
+                <w:rtl w:val="0"/>
+              </w:rPr>
+              <w:t xml:space="preserve">4. O sistema aloca a disciplina ao docente mas também registra a disciplina como interesse do docente.</w:t>
+            </w:r>
+          </w:p>
+        </w:tc>
+        <w:tc>
+          <w:tcPr>
+            <w:vMerge w:val="restart"/>
+            <w:tcMar>
+              <w:top w:w="100.0" w:type="dxa"/>
+              <w:left w:w="100.0" w:type="dxa"/>
+              <w:bottom w:w="100.0" w:type="dxa"/>
+              <w:right w:w="100.0" w:type="dxa"/>
+            </w:tcMar>
+          </w:tcPr>
+          <w:p>
+            <w:pPr>
+              <w:widowControl w:val="0"/>
+              <w:spacing w:line="240" w:lineRule="auto"/>
+              <w:contextualSpacing w:val="0"/>
+            </w:pPr>
+            <w:r>
+              <w:rPr>
+                <w:rtl w:val="0"/>
+              </w:rPr>
+            </w:r>
+          </w:p>
+          <w:p>
+            <w:pPr>
+              <w:widowControl w:val="0"/>
+              <w:spacing w:line="240" w:lineRule="auto"/>
+              <w:contextualSpacing w:val="0"/>
+            </w:pPr>
+            <w:r>
+              <w:rPr>
+                <w:rtl w:val="0"/>
+              </w:rPr>
+            </w:r>
+          </w:p>
+          <w:p>
+            <w:pPr>
+              <w:widowControl w:val="0"/>
+              <w:spacing w:line="240" w:lineRule="auto"/>
+              <w:contextualSpacing w:val="0"/>
+            </w:pPr>
+            <w:r>
+              <w:rPr>
+                <w:rtl w:val="0"/>
+              </w:rPr>
+              <w:t xml:space="preserve">ERRO.</w:t>
+            </w:r>
+          </w:p>
+        </w:tc>
+      </w:tr>
+      <w:tr>
+        <w:trPr>
+          <w:trHeight w:val="420" w:hRule="atLeast"/>
+        </w:trPr>
+        <w:tc>
+          <w:tcPr>
+            <w:vMerge w:val="continue"/>
+            <w:tcMar>
+              <w:top w:w="100.0" w:type="dxa"/>
+              <w:left w:w="100.0" w:type="dxa"/>
+              <w:bottom w:w="100.0" w:type="dxa"/>
+              <w:right w:w="100.0" w:type="dxa"/>
+            </w:tcMar>
+          </w:tcPr>
+          <w:p>
+            <w:pPr>
+              <w:widowControl w:val="0"/>
+              <w:spacing w:after="0" w:before="0" w:line="240" w:lineRule="auto"/>
+              <w:ind w:left="0" w:firstLine="0"/>
+              <w:contextualSpacing w:val="0"/>
+            </w:pPr>
+            <w:r>
+              <w:rPr>
+                <w:rtl w:val="0"/>
+              </w:rPr>
+            </w:r>
+          </w:p>
+        </w:tc>
+        <w:tc>
+          <w:tcPr>
+            <w:vMerge w:val="continue"/>
+            <w:tcMar>
+              <w:top w:w="100.0" w:type="dxa"/>
+              <w:left w:w="100.0" w:type="dxa"/>
+              <w:bottom w:w="100.0" w:type="dxa"/>
+              <w:right w:w="100.0" w:type="dxa"/>
+            </w:tcMar>
+          </w:tcPr>
+          <w:p>
+            <w:pPr>
+              <w:widowControl w:val="0"/>
+              <w:spacing w:after="0" w:before="0" w:line="240" w:lineRule="auto"/>
+              <w:ind w:left="0" w:firstLine="0"/>
+              <w:contextualSpacing w:val="0"/>
+            </w:pPr>
+            <w:r>
+              <w:rPr>
+                <w:rtl w:val="0"/>
+              </w:rPr>
+            </w:r>
+          </w:p>
+        </w:tc>
+        <w:tc>
+          <w:tcPr>
+            <w:vMerge w:val="continue"/>
+            <w:tcMar>
+              <w:top w:w="100.0" w:type="dxa"/>
+              <w:left w:w="100.0" w:type="dxa"/>
+              <w:bottom w:w="100.0" w:type="dxa"/>
+              <w:right w:w="100.0" w:type="dxa"/>
+            </w:tcMar>
+          </w:tcPr>
+          <w:p>
+            <w:pPr>
+              <w:widowControl w:val="0"/>
+              <w:spacing w:line="240" w:lineRule="auto"/>
+              <w:contextualSpacing w:val="0"/>
+            </w:pPr>
+            <w:r>
+              <w:rPr>
+                <w:rtl w:val="0"/>
+              </w:rPr>
+            </w:r>
+          </w:p>
+        </w:tc>
+        <w:tc>
+          <w:tcPr>
+            <w:vMerge w:val="continue"/>
+            <w:tcMar>
+              <w:top w:w="100.0" w:type="dxa"/>
+              <w:left w:w="100.0" w:type="dxa"/>
+              <w:bottom w:w="100.0" w:type="dxa"/>
+              <w:right w:w="100.0" w:type="dxa"/>
+            </w:tcMar>
+          </w:tcPr>
+          <w:p>
+            <w:pPr>
+              <w:widowControl w:val="0"/>
+              <w:spacing w:line="240" w:lineRule="auto"/>
+              <w:contextualSpacing w:val="0"/>
+            </w:pPr>
+            <w:r>
+              <w:rPr>
+                <w:rtl w:val="0"/>
+              </w:rPr>
+            </w:r>
+          </w:p>
+        </w:tc>
+        <w:tc>
+          <w:tcPr>
+            <w:vMerge w:val="continue"/>
+            <w:tcMar>
+              <w:top w:w="100.0" w:type="dxa"/>
+              <w:left w:w="100.0" w:type="dxa"/>
+              <w:bottom w:w="100.0" w:type="dxa"/>
+              <w:right w:w="100.0" w:type="dxa"/>
+            </w:tcMar>
+          </w:tcPr>
+          <w:p>
+            <w:pPr>
+              <w:widowControl w:val="0"/>
+              <w:spacing w:after="0" w:before="0" w:line="240" w:lineRule="auto"/>
+              <w:ind w:left="0" w:firstLine="0"/>
+              <w:contextualSpacing w:val="0"/>
+            </w:pPr>
+            <w:r>
+              <w:rPr>
+                <w:rtl w:val="0"/>
+              </w:rPr>
+            </w:r>
+          </w:p>
+        </w:tc>
+        <w:tc>
+          <w:tcPr>
+            <w:vMerge w:val="continue"/>
+            <w:tcMar>
+              <w:top w:w="100.0" w:type="dxa"/>
+              <w:left w:w="100.0" w:type="dxa"/>
+              <w:bottom w:w="100.0" w:type="dxa"/>
+              <w:right w:w="100.0" w:type="dxa"/>
+            </w:tcMar>
+          </w:tcPr>
+          <w:p>
+            <w:pPr>
+              <w:widowControl w:val="0"/>
+              <w:spacing w:after="0" w:before="0" w:line="240" w:lineRule="auto"/>
+              <w:ind w:left="0" w:firstLine="0"/>
+              <w:contextualSpacing w:val="0"/>
+            </w:pPr>
+            <w:r>
+              <w:rPr>
+                <w:rtl w:val="0"/>
+              </w:rPr>
+            </w:r>
+          </w:p>
+        </w:tc>
+      </w:tr>
+    </w:tbl>
+    <w:p>
+      <w:pPr>
+        <w:contextualSpacing w:val="0"/>
+      </w:pPr>
+      <w:r>
+        <w:rPr>
+          <w:rtl w:val="0"/>
+        </w:rPr>
+      </w:r>
+    </w:p>
+    <w:p>
+      <w:pPr>
+        <w:contextualSpacing w:val="0"/>
+      </w:pPr>
+      <w:r>
+        <w:rPr>
+          <w:rtl w:val="0"/>
+        </w:rPr>
+      </w:r>
+    </w:p>
+    <w:p>
+      <w:pPr>
+        <w:widowControl w:val="0"/>
+        <w:spacing w:line="240" w:lineRule="auto"/>
+        <w:contextualSpacing w:val="0"/>
+      </w:pPr>
+      <w:r>
+        <w:rPr>
+          <w:rtl w:val="0"/>
+        </w:rPr>
+        <w:t xml:space="preserve">//seria bom mostrar o núcleo de conhecimento da disciplina</w:t>
       </w:r>
     </w:p>
     <w:sectPr>
@@ -3498,5 +7073,43 @@
     <w:tblStylePr w:type="seCell"/>
     <w:tblStylePr w:type="swCell"/>
   </w:style>
+  <w:style w:type="table" w:styleId="Table3">
+    <w:basedOn w:val="TableNormal"/>
+    <w:tblPr>
+      <w:tblStyleRowBandSize w:val="1"/>
+      <w:tblStyleColBandSize w:val="1"/>
+    </w:tblPr>
+    <w:tblStylePr w:type="band1Horz"/>
+    <w:tblStylePr w:type="band1Vert"/>
+    <w:tblStylePr w:type="band2Horz"/>
+    <w:tblStylePr w:type="band2Vert"/>
+    <w:tblStylePr w:type="firstCol"/>
+    <w:tblStylePr w:type="firstRow"/>
+    <w:tblStylePr w:type="lastCol"/>
+    <w:tblStylePr w:type="lastRow"/>
+    <w:tblStylePr w:type="neCell"/>
+    <w:tblStylePr w:type="nwCell"/>
+    <w:tblStylePr w:type="seCell"/>
+    <w:tblStylePr w:type="swCell"/>
+  </w:style>
+  <w:style w:type="table" w:styleId="Table4">
+    <w:basedOn w:val="TableNormal"/>
+    <w:tblPr>
+      <w:tblStyleRowBandSize w:val="1"/>
+      <w:tblStyleColBandSize w:val="1"/>
+    </w:tblPr>
+    <w:tblStylePr w:type="band1Horz"/>
+    <w:tblStylePr w:type="band1Vert"/>
+    <w:tblStylePr w:type="band2Horz"/>
+    <w:tblStylePr w:type="band2Vert"/>
+    <w:tblStylePr w:type="firstCol"/>
+    <w:tblStylePr w:type="firstRow"/>
+    <w:tblStylePr w:type="lastCol"/>
+    <w:tblStylePr w:type="lastRow"/>
+    <w:tblStylePr w:type="neCell"/>
+    <w:tblStylePr w:type="nwCell"/>
+    <w:tblStylePr w:type="seCell"/>
+    <w:tblStylePr w:type="swCell"/>
+  </w:style>
 </w:styles>
 </file>
</xml_diff>